<commit_message>
Commit 2 - Consultar Tarea
</commit_message>
<xml_diff>
--- a/Laboratorio 2 - Juan Perea.docx
+++ b/Laboratorio 2 - Juan Perea.docx
@@ -38,8 +38,16 @@
           <w:numId w:val="1"/>
         </w:numPr>
         <w:jc w:val="both"/>
-      </w:pPr>
-      <w:r>
+        <w:rPr>
+          <w:b/>
+          <w:bCs/>
+        </w:rPr>
+      </w:pPr>
+      <w:r>
+        <w:rPr>
+          <w:b/>
+          <w:bCs/>
+        </w:rPr>
         <w:t>Creación del repositorio local usando GIT:</w:t>
       </w:r>
     </w:p>
@@ -61,26 +69,52 @@
         <w:t>se debe ingresar a la carpeta donde se hará el repositorio local, como espacio de trabajo. Luego, s</w:t>
       </w:r>
       <w:r>
-        <w:t>e usa el comando “</w:t>
-      </w:r>
-      <w:proofErr w:type="spellStart"/>
-      <w:r>
-        <w:t>git</w:t>
-      </w:r>
-      <w:proofErr w:type="spellEnd"/>
+        <w:t>e usa el comando “git init” para crear el repositorio</w:t>
+      </w:r>
+      <w:r>
+        <w:t xml:space="preserve"> local</w:t>
+      </w:r>
       <w:r>
         <w:t xml:space="preserve"> </w:t>
       </w:r>
-      <w:proofErr w:type="spellStart"/>
-      <w:r>
-        <w:t>init</w:t>
-      </w:r>
-      <w:proofErr w:type="spellEnd"/>
-      <w:r>
-        <w:t>” para crear el repositorio</w:t>
-      </w:r>
-      <w:r>
-        <w:t xml:space="preserve"> local:</w:t>
+      <w:r>
+        <w:rPr>
+          <w:b/>
+          <w:bCs/>
+          <w:i/>
+          <w:iCs/>
+        </w:rPr>
+        <w:t xml:space="preserve">(Ver </w:t>
+      </w:r>
+      <w:r>
+        <w:rPr>
+          <w:b/>
+          <w:bCs/>
+          <w:i/>
+          <w:iCs/>
+        </w:rPr>
+        <w:t>I</w:t>
+      </w:r>
+      <w:r>
+        <w:rPr>
+          <w:b/>
+          <w:bCs/>
+          <w:i/>
+          <w:iCs/>
+        </w:rPr>
+        <w:t>magen 1</w:t>
+      </w:r>
+      <w:r>
+        <w:rPr>
+          <w:b/>
+          <w:bCs/>
+          <w:i/>
+          <w:iCs/>
+        </w:rPr>
+        <w:t>)</w:t>
+      </w:r>
+      <w:r>
+        <w:t>:</w:t>
       </w:r>
     </w:p>
     <w:p>
@@ -94,6 +128,9 @@
         <w:jc w:val="center"/>
       </w:pPr>
       <w:r>
+        <w:rPr>
+          <w:noProof/>
+        </w:rPr>
         <w:drawing>
           <wp:inline distT="0" distB="0" distL="0" distR="0" wp14:anchorId="737ACBB6" wp14:editId="7DC3C365">
             <wp:extent cx="5120640" cy="1660529"/>
@@ -134,6 +171,23 @@
     <w:p>
       <w:pPr>
         <w:pStyle w:val="Prrafodelista"/>
+        <w:jc w:val="center"/>
+        <w:rPr>
+          <w:i/>
+          <w:iCs/>
+        </w:rPr>
+      </w:pPr>
+      <w:r>
+        <w:rPr>
+          <w:i/>
+          <w:iCs/>
+        </w:rPr>
+        <w:t>Imagen 1. Creación del repositorio local.</w:t>
+      </w:r>
+    </w:p>
+    <w:p>
+      <w:pPr>
+        <w:pStyle w:val="Prrafodelista"/>
       </w:pPr>
     </w:p>
     <w:p>
@@ -158,40 +212,72 @@
           <w:ilvl w:val="0"/>
           <w:numId w:val="1"/>
         </w:numPr>
-      </w:pPr>
-      <w:r>
-        <w:t>Creación en la rama “</w:t>
-      </w:r>
-      <w:proofErr w:type="gramStart"/>
-      <w:r>
-        <w:t>master</w:t>
-      </w:r>
-      <w:proofErr w:type="gramEnd"/>
-      <w:r>
-        <w:t>”</w:t>
-      </w:r>
-      <w:r>
+        <w:rPr>
+          <w:b/>
+          <w:bCs/>
+        </w:rPr>
+      </w:pPr>
+      <w:r>
+        <w:rPr>
+          <w:b/>
+          <w:bCs/>
+        </w:rPr>
+        <w:t>Creación en la rama “master”</w:t>
+      </w:r>
+      <w:r>
+        <w:rPr>
+          <w:b/>
+          <w:bCs/>
+        </w:rPr>
         <w:t>, donde se agreg</w:t>
       </w:r>
       <w:r>
+        <w:rPr>
+          <w:b/>
+          <w:bCs/>
+        </w:rPr>
         <w:t>a</w:t>
       </w:r>
       <w:r>
+        <w:rPr>
+          <w:b/>
+          <w:bCs/>
+        </w:rPr>
         <w:t xml:space="preserve"> la funcionalidad de</w:t>
       </w:r>
       <w:r>
+        <w:rPr>
+          <w:b/>
+          <w:bCs/>
+        </w:rPr>
         <w:t xml:space="preserve"> </w:t>
       </w:r>
       <w:r>
+        <w:rPr>
+          <w:b/>
+          <w:bCs/>
+        </w:rPr>
         <w:t>crear</w:t>
       </w:r>
       <w:r>
+        <w:rPr>
+          <w:b/>
+          <w:bCs/>
+        </w:rPr>
         <w:t xml:space="preserve"> </w:t>
       </w:r>
       <w:r>
+        <w:rPr>
+          <w:b/>
+          <w:bCs/>
+        </w:rPr>
         <w:t>una</w:t>
       </w:r>
       <w:r>
+        <w:rPr>
+          <w:b/>
+          <w:bCs/>
+        </w:rPr>
         <w:t xml:space="preserve"> tarea:</w:t>
       </w:r>
     </w:p>
@@ -209,24 +295,55 @@
         <w:t>Primero se c</w:t>
       </w:r>
       <w:r>
-        <w:t>rea un archivo .</w:t>
-      </w:r>
-      <w:proofErr w:type="spellStart"/>
-      <w:r>
-        <w:t>html</w:t>
-      </w:r>
-      <w:proofErr w:type="spellEnd"/>
-      <w:r>
-        <w:t xml:space="preserve"> donde se elaborará un formulario junto con la funcionalidad de almacenar la tarea descrita en él, dentro del Local Storage </w:t>
-      </w:r>
-      <w:r>
-        <w:t>(Ver Imagen del código</w:t>
-      </w:r>
-      <w:r>
-        <w:t xml:space="preserve"> – Imagen 1</w:t>
-      </w:r>
-      <w:r>
-        <w:t>).</w:t>
+        <w:t xml:space="preserve">rea un archivo .html donde se elabora un formulario junto con la funcionalidad de almacenar la tarea descrita en él dentro del Local Storage </w:t>
+      </w:r>
+      <w:r>
+        <w:rPr>
+          <w:b/>
+          <w:bCs/>
+          <w:i/>
+          <w:iCs/>
+        </w:rPr>
+        <w:t>(Ver</w:t>
+      </w:r>
+      <w:r>
+        <w:rPr>
+          <w:b/>
+          <w:bCs/>
+          <w:i/>
+          <w:iCs/>
+        </w:rPr>
+        <w:t xml:space="preserve"> </w:t>
+      </w:r>
+      <w:r>
+        <w:rPr>
+          <w:b/>
+          <w:bCs/>
+          <w:i/>
+          <w:iCs/>
+        </w:rPr>
+        <w:t xml:space="preserve">Imagen </w:t>
+      </w:r>
+      <w:r>
+        <w:rPr>
+          <w:b/>
+          <w:bCs/>
+          <w:i/>
+          <w:iCs/>
+        </w:rPr>
+        <w:t>2</w:t>
+      </w:r>
+      <w:r>
+        <w:rPr>
+          <w:b/>
+          <w:bCs/>
+          <w:i/>
+          <w:iCs/>
+        </w:rPr>
+        <w:t>)</w:t>
+      </w:r>
+      <w:r>
+        <w:t>.</w:t>
       </w:r>
     </w:p>
     <w:p>
@@ -246,7 +363,37 @@
         <w:t>guarda y se confirma que esté funcionando adecuadamente</w:t>
       </w:r>
       <w:r>
-        <w:t xml:space="preserve"> en el navegador (Ver imagen de la página – Imagen 2).</w:t>
+        <w:t xml:space="preserve"> en el navegador </w:t>
+      </w:r>
+      <w:r>
+        <w:rPr>
+          <w:b/>
+          <w:bCs/>
+          <w:i/>
+          <w:iCs/>
+        </w:rPr>
+        <w:t xml:space="preserve">(Ver Imagen </w:t>
+      </w:r>
+      <w:r>
+        <w:rPr>
+          <w:b/>
+          <w:bCs/>
+          <w:i/>
+          <w:iCs/>
+        </w:rPr>
+        <w:t>3</w:t>
+      </w:r>
+      <w:r>
+        <w:rPr>
+          <w:b/>
+          <w:bCs/>
+          <w:i/>
+          <w:iCs/>
+        </w:rPr>
+        <w:t>)</w:t>
+      </w:r>
+      <w:r>
+        <w:t>.</w:t>
       </w:r>
     </w:p>
     <w:p>
@@ -267,50 +414,28 @@
         <w:t xml:space="preserve"> guarda </w:t>
       </w:r>
       <w:r>
-        <w:t>en la carpeta donde se tiene creado el repositorio. A continuación, se introduce en la consola el comando “</w:t>
-      </w:r>
-      <w:proofErr w:type="spellStart"/>
-      <w:r>
-        <w:t>git</w:t>
-      </w:r>
-      <w:proofErr w:type="spellEnd"/>
+        <w:t>en la carpeta donde se tiene creado el repositorio. A continuación, se introduce en la consola el comando “git add</w:t>
+      </w:r>
       <w:r>
         <w:t xml:space="preserve"> </w:t>
       </w:r>
-      <w:proofErr w:type="spellStart"/>
-      <w:r>
-        <w:t>add</w:t>
-      </w:r>
-      <w:proofErr w:type="spellEnd"/>
       <w:r>
         <w:t xml:space="preserve">.” para agregar </w:t>
       </w:r>
       <w:r>
-        <w:t xml:space="preserve">los cambios a la zona de </w:t>
-      </w:r>
-      <w:proofErr w:type="spellStart"/>
-      <w:r>
-        <w:t>Stage</w:t>
-      </w:r>
-      <w:proofErr w:type="spellEnd"/>
-      <w:r>
-        <w:t>. Al usar el comando “</w:t>
-      </w:r>
-      <w:proofErr w:type="spellStart"/>
-      <w:r>
-        <w:t>git</w:t>
-      </w:r>
-      <w:proofErr w:type="spellEnd"/>
-      <w:r>
-        <w:t xml:space="preserve"> </w:t>
-      </w:r>
-      <w:proofErr w:type="gramStart"/>
-      <w:r>
-        <w:t>status</w:t>
-      </w:r>
-      <w:proofErr w:type="gramEnd"/>
-      <w:r>
-        <w:t>” se puede notar que se está trabajando sobre la rama “master” (Ver imagen de la consola – Imagen 4).</w:t>
+        <w:t xml:space="preserve">los cambios a la zona de Stage. Al usar el comando “git status” se puede notar que se está trabajando sobre la rama “master” </w:t>
+      </w:r>
+      <w:r>
+        <w:rPr>
+          <w:b/>
+          <w:bCs/>
+          <w:i/>
+          <w:iCs/>
+        </w:rPr>
+        <w:t>(Ver Imagen 4)</w:t>
+      </w:r>
+      <w:r>
+        <w:t>.</w:t>
       </w:r>
     </w:p>
     <w:p>
@@ -328,43 +453,35 @@
         <w:lastRenderedPageBreak/>
         <w:t xml:space="preserve">Por último, se hace el </w:t>
       </w:r>
-      <w:proofErr w:type="spellStart"/>
-      <w:r>
-        <w:t>Commit</w:t>
-      </w:r>
-      <w:proofErr w:type="spellEnd"/>
-      <w:r>
-        <w:t xml:space="preserve"> a la rama, para pasar los cambios a la zona de Head. Esto se logra usando el comando “</w:t>
-      </w:r>
-      <w:proofErr w:type="spellStart"/>
-      <w:r>
-        <w:t>git</w:t>
-      </w:r>
-      <w:proofErr w:type="spellEnd"/>
-      <w:r>
-        <w:t xml:space="preserve"> </w:t>
-      </w:r>
-      <w:proofErr w:type="spellStart"/>
-      <w:r>
-        <w:t>commit</w:t>
-      </w:r>
-      <w:proofErr w:type="spellEnd"/>
-      <w:r>
-        <w:t xml:space="preserve"> -m “</w:t>
-      </w:r>
-      <w:proofErr w:type="spellStart"/>
-      <w:r>
-        <w:t>Commit</w:t>
-      </w:r>
-      <w:proofErr w:type="spellEnd"/>
-      <w:r>
-        <w:t xml:space="preserve"> 1 - </w:t>
+      <w:r>
+        <w:t>Commit a la rama</w:t>
+      </w:r>
+      <w:r>
+        <w:t xml:space="preserve"> “master”</w:t>
+      </w:r>
+      <w:r>
+        <w:t>, para pasar los cambios a la zona de Head. Esto se logra usando el comando “git commit -m “</w:t>
+      </w:r>
+      <w:r>
+        <w:t xml:space="preserve">Commit 1 - </w:t>
       </w:r>
       <w:r>
         <w:t>Crear Tarea”</w:t>
       </w:r>
       <w:r>
-        <w:t>” (Ver imagen de la consola – Imagen 5).</w:t>
+        <w:t xml:space="preserve">” </w:t>
+      </w:r>
+      <w:r>
+        <w:rPr>
+          <w:b/>
+          <w:bCs/>
+          <w:i/>
+          <w:iCs/>
+        </w:rPr>
+        <w:t>(Ver Imagen 5)</w:t>
+      </w:r>
+      <w:r>
+        <w:t>.</w:t>
       </w:r>
     </w:p>
     <w:p>
@@ -379,6 +496,9 @@
         <w:jc w:val="center"/>
       </w:pPr>
       <w:r>
+        <w:rPr>
+          <w:noProof/>
+        </w:rPr>
         <w:drawing>
           <wp:inline distT="0" distB="0" distL="0" distR="0" wp14:anchorId="496CD792" wp14:editId="1C2F7646">
             <wp:extent cx="4953000" cy="3432018"/>
@@ -420,20 +540,38 @@
       <w:pPr>
         <w:pStyle w:val="Prrafodelista"/>
         <w:jc w:val="center"/>
-      </w:pPr>
-      <w:r>
-        <w:t xml:space="preserve">Imagen 1. </w:t>
-      </w:r>
-      <w:r>
-        <w:t>Archivo .</w:t>
-      </w:r>
-      <w:proofErr w:type="spellStart"/>
-      <w:r>
-        <w:t>html</w:t>
-      </w:r>
-      <w:proofErr w:type="spellEnd"/>
-      <w:r>
-        <w:t>.</w:t>
+        <w:rPr>
+          <w:i/>
+          <w:iCs/>
+        </w:rPr>
+      </w:pPr>
+      <w:r>
+        <w:rPr>
+          <w:i/>
+          <w:iCs/>
+        </w:rPr>
+        <w:t xml:space="preserve">Imagen </w:t>
+      </w:r>
+      <w:r>
+        <w:rPr>
+          <w:i/>
+          <w:iCs/>
+        </w:rPr>
+        <w:t>2</w:t>
+      </w:r>
+      <w:r>
+        <w:rPr>
+          <w:i/>
+          <w:iCs/>
+        </w:rPr>
+        <w:t xml:space="preserve">. </w:t>
+      </w:r>
+      <w:r>
+        <w:rPr>
+          <w:i/>
+          <w:iCs/>
+        </w:rPr>
+        <w:t>Archivo .html.</w:t>
       </w:r>
     </w:p>
     <w:p>
@@ -447,6 +585,9 @@
         <w:jc w:val="center"/>
       </w:pPr>
       <w:r>
+        <w:rPr>
+          <w:noProof/>
+        </w:rPr>
         <w:drawing>
           <wp:inline distT="0" distB="0" distL="0" distR="0" wp14:anchorId="1908AC8F" wp14:editId="033FC2CD">
             <wp:extent cx="4998720" cy="2062156"/>
@@ -488,9 +629,31 @@
       <w:pPr>
         <w:pStyle w:val="Prrafodelista"/>
         <w:jc w:val="center"/>
-      </w:pPr>
-      <w:r>
-        <w:t>Imagen 2. Prueba de funcionamiento – Creación de una tarea.</w:t>
+        <w:rPr>
+          <w:i/>
+          <w:iCs/>
+        </w:rPr>
+      </w:pPr>
+      <w:r>
+        <w:rPr>
+          <w:i/>
+          <w:iCs/>
+        </w:rPr>
+        <w:t xml:space="preserve">Imagen </w:t>
+      </w:r>
+      <w:r>
+        <w:rPr>
+          <w:i/>
+          <w:iCs/>
+        </w:rPr>
+        <w:t>3</w:t>
+      </w:r>
+      <w:r>
+        <w:rPr>
+          <w:i/>
+          <w:iCs/>
+        </w:rPr>
+        <w:t>. Prueba de funcionamiento – Creación de una tarea.</w:t>
       </w:r>
     </w:p>
     <w:p>
@@ -504,6 +667,168 @@
         <w:pStyle w:val="Prrafodelista"/>
         <w:jc w:val="center"/>
       </w:pPr>
+      <w:r>
+        <w:rPr>
+          <w:noProof/>
+        </w:rPr>
+        <w:lastRenderedPageBreak/>
+        <w:drawing>
+          <wp:inline distT="0" distB="0" distL="0" distR="0" wp14:anchorId="0F53C906" wp14:editId="4B3372B9">
+            <wp:extent cx="5113020" cy="2618991"/>
+            <wp:effectExtent l="0" t="0" r="0" b="0"/>
+            <wp:docPr id="1450835249" name="Imagen 1"/>
+            <wp:cNvGraphicFramePr>
+              <a:graphicFrameLocks xmlns:a="http://schemas.openxmlformats.org/drawingml/2006/main" noChangeAspect="1"/>
+            </wp:cNvGraphicFramePr>
+            <a:graphic xmlns:a="http://schemas.openxmlformats.org/drawingml/2006/main">
+              <a:graphicData uri="http://schemas.openxmlformats.org/drawingml/2006/picture">
+                <pic:pic xmlns:pic="http://schemas.openxmlformats.org/drawingml/2006/picture">
+                  <pic:nvPicPr>
+                    <pic:cNvPr id="1450835249" name=""/>
+                    <pic:cNvPicPr/>
+                  </pic:nvPicPr>
+                  <pic:blipFill>
+                    <a:blip r:embed="rId8"/>
+                    <a:stretch>
+                      <a:fillRect/>
+                    </a:stretch>
+                  </pic:blipFill>
+                  <pic:spPr>
+                    <a:xfrm>
+                      <a:off x="0" y="0"/>
+                      <a:ext cx="5122974" cy="2624089"/>
+                    </a:xfrm>
+                    <a:prstGeom prst="rect">
+                      <a:avLst/>
+                    </a:prstGeom>
+                  </pic:spPr>
+                </pic:pic>
+              </a:graphicData>
+            </a:graphic>
+          </wp:inline>
+        </w:drawing>
+      </w:r>
+    </w:p>
+    <w:p>
+      <w:pPr>
+        <w:pStyle w:val="Prrafodelista"/>
+        <w:jc w:val="center"/>
+        <w:rPr>
+          <w:i/>
+          <w:iCs/>
+        </w:rPr>
+      </w:pPr>
+      <w:r>
+        <w:rPr>
+          <w:i/>
+          <w:iCs/>
+        </w:rPr>
+        <w:t xml:space="preserve">Imagen </w:t>
+      </w:r>
+      <w:r>
+        <w:rPr>
+          <w:i/>
+          <w:iCs/>
+        </w:rPr>
+        <w:t>4</w:t>
+      </w:r>
+      <w:r>
+        <w:rPr>
+          <w:i/>
+          <w:iCs/>
+        </w:rPr>
+        <w:t>. Guardar cambios a Stage</w:t>
+      </w:r>
+      <w:r>
+        <w:rPr>
+          <w:i/>
+          <w:iCs/>
+        </w:rPr>
+        <w:t>.</w:t>
+      </w:r>
+    </w:p>
+    <w:p>
+      <w:pPr>
+        <w:pStyle w:val="Prrafodelista"/>
+        <w:jc w:val="center"/>
+      </w:pPr>
+    </w:p>
+    <w:p>
+      <w:pPr>
+        <w:pStyle w:val="Prrafodelista"/>
+        <w:jc w:val="center"/>
+      </w:pPr>
+      <w:r>
+        <w:rPr>
+          <w:noProof/>
+        </w:rPr>
+        <w:drawing>
+          <wp:inline distT="0" distB="0" distL="0" distR="0" wp14:anchorId="7022A948" wp14:editId="65D2D130">
+            <wp:extent cx="5105400" cy="697819"/>
+            <wp:effectExtent l="0" t="0" r="0" b="7620"/>
+            <wp:docPr id="332523597" name="Imagen 1" descr="Texto&#10;&#10;Descripción generada automáticamente"/>
+            <wp:cNvGraphicFramePr>
+              <a:graphicFrameLocks xmlns:a="http://schemas.openxmlformats.org/drawingml/2006/main" noChangeAspect="1"/>
+            </wp:cNvGraphicFramePr>
+            <a:graphic xmlns:a="http://schemas.openxmlformats.org/drawingml/2006/main">
+              <a:graphicData uri="http://schemas.openxmlformats.org/drawingml/2006/picture">
+                <pic:pic xmlns:pic="http://schemas.openxmlformats.org/drawingml/2006/picture">
+                  <pic:nvPicPr>
+                    <pic:cNvPr id="332523597" name="Imagen 1" descr="Texto&#10;&#10;Descripción generada automáticamente"/>
+                    <pic:cNvPicPr/>
+                  </pic:nvPicPr>
+                  <pic:blipFill>
+                    <a:blip r:embed="rId9"/>
+                    <a:stretch>
+                      <a:fillRect/>
+                    </a:stretch>
+                  </pic:blipFill>
+                  <pic:spPr>
+                    <a:xfrm>
+                      <a:off x="0" y="0"/>
+                      <a:ext cx="5141126" cy="702702"/>
+                    </a:xfrm>
+                    <a:prstGeom prst="rect">
+                      <a:avLst/>
+                    </a:prstGeom>
+                  </pic:spPr>
+                </pic:pic>
+              </a:graphicData>
+            </a:graphic>
+          </wp:inline>
+        </w:drawing>
+      </w:r>
+    </w:p>
+    <w:p>
+      <w:pPr>
+        <w:pStyle w:val="Prrafodelista"/>
+        <w:jc w:val="center"/>
+        <w:rPr>
+          <w:i/>
+          <w:iCs/>
+        </w:rPr>
+      </w:pPr>
+      <w:r>
+        <w:rPr>
+          <w:i/>
+          <w:iCs/>
+        </w:rPr>
+        <w:t xml:space="preserve">Imagen </w:t>
+      </w:r>
+      <w:r>
+        <w:rPr>
+          <w:i/>
+          <w:iCs/>
+        </w:rPr>
+        <w:t>5</w:t>
+      </w:r>
+      <w:r>
+        <w:rPr>
+          <w:i/>
+          <w:iCs/>
+        </w:rPr>
+        <w:t>. Ejecución del Commit.</w:t>
+      </w:r>
     </w:p>
     <w:p>
       <w:pPr>
@@ -518,21 +843,376 @@
           <w:numId w:val="1"/>
         </w:numPr>
         <w:jc w:val="both"/>
-      </w:pPr>
-      <w:r>
-        <w:t>Creación de la rama “</w:t>
-      </w:r>
-      <w:proofErr w:type="spellStart"/>
-      <w:r>
-        <w:t>conTarea</w:t>
-      </w:r>
-      <w:proofErr w:type="spellEnd"/>
-      <w:r>
-        <w:t>”</w:t>
-      </w:r>
-      <w:r>
+        <w:rPr>
+          <w:b/>
+          <w:bCs/>
+        </w:rPr>
+      </w:pPr>
+      <w:r>
+        <w:rPr>
+          <w:b/>
+          <w:bCs/>
+        </w:rPr>
+        <w:t>Creación de la rama “conTarea”</w:t>
+      </w:r>
+      <w:r>
+        <w:rPr>
+          <w:b/>
+          <w:bCs/>
+        </w:rPr>
         <w:t>, donde se agrega la funcionalidad de consultar una tarea:</w:t>
       </w:r>
+    </w:p>
+    <w:p>
+      <w:pPr>
+        <w:pStyle w:val="Prrafodelista"/>
+        <w:jc w:val="both"/>
+      </w:pPr>
+    </w:p>
+    <w:p>
+      <w:pPr>
+        <w:pStyle w:val="Prrafodelista"/>
+        <w:jc w:val="both"/>
+      </w:pPr>
+      <w:r>
+        <w:t xml:space="preserve">Se crea la rama </w:t>
+      </w:r>
+      <w:r>
+        <w:t xml:space="preserve">“conTarea”, usando el comando “git checkout </w:t>
+      </w:r>
+      <w:r>
+        <w:t xml:space="preserve">-b conTarea” y se verifica que se está trabajando sobre ella usando el comando “git status” </w:t>
+      </w:r>
+      <w:r>
+        <w:rPr>
+          <w:b/>
+          <w:bCs/>
+          <w:i/>
+          <w:iCs/>
+        </w:rPr>
+        <w:t>(Ver Imagen 6)</w:t>
+      </w:r>
+      <w:r>
+        <w:t>.</w:t>
+      </w:r>
+    </w:p>
+    <w:p>
+      <w:pPr>
+        <w:pStyle w:val="Prrafodelista"/>
+        <w:jc w:val="both"/>
+      </w:pPr>
+    </w:p>
+    <w:p>
+      <w:pPr>
+        <w:pStyle w:val="Prrafodelista"/>
+        <w:jc w:val="both"/>
+      </w:pPr>
+      <w:r>
+        <w:t xml:space="preserve">Se hacen las modificaciones necesarias en el archivo .html, </w:t>
+      </w:r>
+      <w:r>
+        <w:t>creando la función para consultar los datos del Local Storage y que se ejecute al darle click en el botón “Consultar”</w:t>
+      </w:r>
+      <w:r>
+        <w:t xml:space="preserve"> </w:t>
+      </w:r>
+      <w:r>
+        <w:rPr>
+          <w:b/>
+          <w:bCs/>
+          <w:i/>
+          <w:iCs/>
+        </w:rPr>
+        <w:t xml:space="preserve">(Ver Imagen </w:t>
+      </w:r>
+      <w:r>
+        <w:rPr>
+          <w:b/>
+          <w:bCs/>
+          <w:i/>
+          <w:iCs/>
+        </w:rPr>
+        <w:t>7</w:t>
+      </w:r>
+      <w:r>
+        <w:rPr>
+          <w:b/>
+          <w:bCs/>
+          <w:i/>
+          <w:iCs/>
+        </w:rPr>
+        <w:t>)</w:t>
+      </w:r>
+      <w:r>
+        <w:t>.</w:t>
+      </w:r>
+      <w:r>
+        <w:t xml:space="preserve"> También s</w:t>
+      </w:r>
+      <w:r>
+        <w:t>e verifica la funcionalidad del botón</w:t>
+      </w:r>
+      <w:r>
+        <w:t xml:space="preserve"> desde el navegador.</w:t>
+      </w:r>
+    </w:p>
+    <w:p>
+      <w:pPr>
+        <w:pStyle w:val="Prrafodelista"/>
+        <w:jc w:val="both"/>
+      </w:pPr>
+    </w:p>
+    <w:p>
+      <w:pPr>
+        <w:pStyle w:val="Prrafodelista"/>
+        <w:jc w:val="both"/>
+      </w:pPr>
+      <w:r>
+        <w:t>Finalmente</w:t>
+      </w:r>
+      <w:r>
+        <w:t xml:space="preserve">, se guardan los cambios en la carpeta del repositorio y se procede a </w:t>
+      </w:r>
+      <w:r>
+        <w:t xml:space="preserve">guardarlos en la zona Stage de la rama usando el comando “git add .” </w:t>
+      </w:r>
+      <w:r>
+        <w:rPr>
+          <w:b/>
+          <w:bCs/>
+          <w:i/>
+          <w:iCs/>
+        </w:rPr>
+        <w:t>(Ver Imagen 8)</w:t>
+      </w:r>
+      <w:r>
+        <w:t>.</w:t>
+      </w:r>
+    </w:p>
+    <w:p>
+      <w:pPr>
+        <w:pStyle w:val="Prrafodelista"/>
+        <w:jc w:val="both"/>
+      </w:pPr>
+    </w:p>
+    <w:p>
+      <w:pPr>
+        <w:pStyle w:val="Prrafodelista"/>
+        <w:jc w:val="center"/>
+      </w:pPr>
+      <w:r>
+        <w:rPr>
+          <w:noProof/>
+        </w:rPr>
+        <w:lastRenderedPageBreak/>
+        <w:drawing>
+          <wp:inline distT="0" distB="0" distL="0" distR="0" wp14:anchorId="2529D763" wp14:editId="1A654710">
+            <wp:extent cx="5143500" cy="1520121"/>
+            <wp:effectExtent l="0" t="0" r="0" b="4445"/>
+            <wp:docPr id="1578780352" name="Imagen 1"/>
+            <wp:cNvGraphicFramePr>
+              <a:graphicFrameLocks xmlns:a="http://schemas.openxmlformats.org/drawingml/2006/main" noChangeAspect="1"/>
+            </wp:cNvGraphicFramePr>
+            <a:graphic xmlns:a="http://schemas.openxmlformats.org/drawingml/2006/main">
+              <a:graphicData uri="http://schemas.openxmlformats.org/drawingml/2006/picture">
+                <pic:pic xmlns:pic="http://schemas.openxmlformats.org/drawingml/2006/picture">
+                  <pic:nvPicPr>
+                    <pic:cNvPr id="1578780352" name=""/>
+                    <pic:cNvPicPr/>
+                  </pic:nvPicPr>
+                  <pic:blipFill>
+                    <a:blip r:embed="rId10"/>
+                    <a:stretch>
+                      <a:fillRect/>
+                    </a:stretch>
+                  </pic:blipFill>
+                  <pic:spPr>
+                    <a:xfrm>
+                      <a:off x="0" y="0"/>
+                      <a:ext cx="5174918" cy="1529406"/>
+                    </a:xfrm>
+                    <a:prstGeom prst="rect">
+                      <a:avLst/>
+                    </a:prstGeom>
+                  </pic:spPr>
+                </pic:pic>
+              </a:graphicData>
+            </a:graphic>
+          </wp:inline>
+        </w:drawing>
+      </w:r>
+    </w:p>
+    <w:p>
+      <w:pPr>
+        <w:pStyle w:val="Prrafodelista"/>
+        <w:jc w:val="center"/>
+        <w:rPr>
+          <w:i/>
+          <w:iCs/>
+        </w:rPr>
+      </w:pPr>
+      <w:r>
+        <w:rPr>
+          <w:i/>
+          <w:iCs/>
+        </w:rPr>
+        <w:t xml:space="preserve">Imagen 6. Creación de la rama </w:t>
+      </w:r>
+      <w:r>
+        <w:rPr>
+          <w:i/>
+          <w:iCs/>
+        </w:rPr>
+        <w:t>“conTarea”.</w:t>
+      </w:r>
+    </w:p>
+    <w:p>
+      <w:pPr>
+        <w:pStyle w:val="Prrafodelista"/>
+        <w:jc w:val="center"/>
+      </w:pPr>
+    </w:p>
+    <w:p>
+      <w:pPr>
+        <w:pStyle w:val="Prrafodelista"/>
+        <w:jc w:val="center"/>
+      </w:pPr>
+      <w:r>
+        <w:rPr>
+          <w:noProof/>
+        </w:rPr>
+        <w:drawing>
+          <wp:inline distT="0" distB="0" distL="0" distR="0" wp14:anchorId="2099A36C" wp14:editId="5264D8F2">
+            <wp:extent cx="5090160" cy="3466585"/>
+            <wp:effectExtent l="0" t="0" r="0" b="635"/>
+            <wp:docPr id="1721664262" name="Imagen 1" descr="Texto&#10;&#10;Descripción generada automáticamente"/>
+            <wp:cNvGraphicFramePr>
+              <a:graphicFrameLocks xmlns:a="http://schemas.openxmlformats.org/drawingml/2006/main" noChangeAspect="1"/>
+            </wp:cNvGraphicFramePr>
+            <a:graphic xmlns:a="http://schemas.openxmlformats.org/drawingml/2006/main">
+              <a:graphicData uri="http://schemas.openxmlformats.org/drawingml/2006/picture">
+                <pic:pic xmlns:pic="http://schemas.openxmlformats.org/drawingml/2006/picture">
+                  <pic:nvPicPr>
+                    <pic:cNvPr id="1721664262" name="Imagen 1" descr="Texto&#10;&#10;Descripción generada automáticamente"/>
+                    <pic:cNvPicPr/>
+                  </pic:nvPicPr>
+                  <pic:blipFill>
+                    <a:blip r:embed="rId11"/>
+                    <a:stretch>
+                      <a:fillRect/>
+                    </a:stretch>
+                  </pic:blipFill>
+                  <pic:spPr>
+                    <a:xfrm>
+                      <a:off x="0" y="0"/>
+                      <a:ext cx="5096642" cy="3470999"/>
+                    </a:xfrm>
+                    <a:prstGeom prst="rect">
+                      <a:avLst/>
+                    </a:prstGeom>
+                  </pic:spPr>
+                </pic:pic>
+              </a:graphicData>
+            </a:graphic>
+          </wp:inline>
+        </w:drawing>
+      </w:r>
+    </w:p>
+    <w:p>
+      <w:pPr>
+        <w:pStyle w:val="Prrafodelista"/>
+        <w:jc w:val="center"/>
+        <w:rPr>
+          <w:i/>
+          <w:iCs/>
+        </w:rPr>
+      </w:pPr>
+      <w:r>
+        <w:rPr>
+          <w:i/>
+          <w:iCs/>
+        </w:rPr>
+        <w:t>Imagen 7. Creación de la función para consultar datos en el Local Storage.</w:t>
+      </w:r>
+    </w:p>
+    <w:p>
+      <w:pPr>
+        <w:pStyle w:val="Prrafodelista"/>
+        <w:jc w:val="center"/>
+      </w:pPr>
+    </w:p>
+    <w:p>
+      <w:pPr>
+        <w:pStyle w:val="Prrafodelista"/>
+        <w:jc w:val="center"/>
+      </w:pPr>
+      <w:r>
+        <w:drawing>
+          <wp:inline distT="0" distB="0" distL="0" distR="0" wp14:anchorId="29E7FFCC" wp14:editId="0A282C3E">
+            <wp:extent cx="5143500" cy="1033589"/>
+            <wp:effectExtent l="0" t="0" r="0" b="0"/>
+            <wp:docPr id="317318014" name="Imagen 1" descr="Texto&#10;&#10;Descripción generada automáticamente"/>
+            <wp:cNvGraphicFramePr>
+              <a:graphicFrameLocks xmlns:a="http://schemas.openxmlformats.org/drawingml/2006/main" noChangeAspect="1"/>
+            </wp:cNvGraphicFramePr>
+            <a:graphic xmlns:a="http://schemas.openxmlformats.org/drawingml/2006/main">
+              <a:graphicData uri="http://schemas.openxmlformats.org/drawingml/2006/picture">
+                <pic:pic xmlns:pic="http://schemas.openxmlformats.org/drawingml/2006/picture">
+                  <pic:nvPicPr>
+                    <pic:cNvPr id="317318014" name="Imagen 1" descr="Texto&#10;&#10;Descripción generada automáticamente"/>
+                    <pic:cNvPicPr/>
+                  </pic:nvPicPr>
+                  <pic:blipFill>
+                    <a:blip r:embed="rId12"/>
+                    <a:stretch>
+                      <a:fillRect/>
+                    </a:stretch>
+                  </pic:blipFill>
+                  <pic:spPr>
+                    <a:xfrm>
+                      <a:off x="0" y="0"/>
+                      <a:ext cx="5160367" cy="1036978"/>
+                    </a:xfrm>
+                    <a:prstGeom prst="rect">
+                      <a:avLst/>
+                    </a:prstGeom>
+                  </pic:spPr>
+                </pic:pic>
+              </a:graphicData>
+            </a:graphic>
+          </wp:inline>
+        </w:drawing>
+      </w:r>
+    </w:p>
+    <w:p>
+      <w:pPr>
+        <w:pStyle w:val="Prrafodelista"/>
+        <w:jc w:val="center"/>
+        <w:rPr>
+          <w:i/>
+          <w:iCs/>
+        </w:rPr>
+      </w:pPr>
+      <w:r>
+        <w:rPr>
+          <w:i/>
+          <w:iCs/>
+        </w:rPr>
+        <w:t xml:space="preserve">Imagen 8. </w:t>
+      </w:r>
+      <w:r>
+        <w:rPr>
+          <w:i/>
+          <w:iCs/>
+        </w:rPr>
+        <w:t>Cambios guardados en la rama “conTarea”.</w:t>
+      </w:r>
+    </w:p>
+    <w:p>
+      <w:pPr>
+        <w:pStyle w:val="Prrafodelista"/>
+        <w:jc w:val="both"/>
+      </w:pPr>
     </w:p>
     <w:p>
       <w:pPr>
@@ -544,31 +1224,115 @@
         <w:jc w:val="both"/>
       </w:pPr>
       <w:r>
+        <w:t>Fusi</w:t>
+      </w:r>
+      <w:r>
+        <w:t>ón de</w:t>
+      </w:r>
+      <w:r>
+        <w:t xml:space="preserve"> la rama “conTarea” en la rama “master”</w:t>
+      </w:r>
+      <w:r>
+        <w:t>:</w:t>
+      </w:r>
+    </w:p>
+    <w:p>
+      <w:pPr>
+        <w:pStyle w:val="Prrafodelista"/>
+        <w:jc w:val="both"/>
+      </w:pPr>
+    </w:p>
+    <w:p>
+      <w:pPr>
+        <w:pStyle w:val="Prrafodelista"/>
+        <w:jc w:val="both"/>
+      </w:pPr>
+      <w:r>
         <w:lastRenderedPageBreak/>
-        <w:t>Fusi</w:t>
-      </w:r>
-      <w:r>
-        <w:t>ón de</w:t>
-      </w:r>
-      <w:r>
-        <w:t xml:space="preserve"> la rama “</w:t>
-      </w:r>
-      <w:proofErr w:type="spellStart"/>
-      <w:r>
-        <w:t>conTarea</w:t>
-      </w:r>
-      <w:proofErr w:type="spellEnd"/>
-      <w:r>
-        <w:t>” en la rama “</w:t>
-      </w:r>
-      <w:proofErr w:type="gramStart"/>
-      <w:r>
-        <w:t>master</w:t>
-      </w:r>
-      <w:proofErr w:type="gramEnd"/>
-      <w:r>
-        <w:t>”.</w:t>
-      </w:r>
+        <w:t xml:space="preserve">Se usa el comando </w:t>
+      </w:r>
+      <w:r>
+        <w:t xml:space="preserve">“git checkout master” para cambiar a la rama “master. Luego se usa el comando “git merge conTarea” para fusionar el contenido de la rama “conTarea” dentro de la rama “master” </w:t>
+      </w:r>
+      <w:r>
+        <w:rPr>
+          <w:b/>
+          <w:bCs/>
+          <w:i/>
+          <w:iCs/>
+        </w:rPr>
+        <w:t>(Ver imagen 9)</w:t>
+      </w:r>
+      <w:r>
+        <w:t>.</w:t>
+      </w:r>
+    </w:p>
+    <w:p>
+      <w:pPr>
+        <w:pStyle w:val="Prrafodelista"/>
+        <w:jc w:val="both"/>
+      </w:pPr>
+    </w:p>
+    <w:p>
+      <w:pPr>
+        <w:pStyle w:val="Prrafodelista"/>
+        <w:jc w:val="center"/>
+      </w:pPr>
+      <w:r>
+        <w:drawing>
+          <wp:inline distT="0" distB="0" distL="0" distR="0" wp14:anchorId="068A9920" wp14:editId="0940C71E">
+            <wp:extent cx="5181600" cy="1151467"/>
+            <wp:effectExtent l="0" t="0" r="0" b="0"/>
+            <wp:docPr id="1313874634" name="Imagen 1" descr="Texto&#10;&#10;Descripción generada automáticamente"/>
+            <wp:cNvGraphicFramePr>
+              <a:graphicFrameLocks xmlns:a="http://schemas.openxmlformats.org/drawingml/2006/main" noChangeAspect="1"/>
+            </wp:cNvGraphicFramePr>
+            <a:graphic xmlns:a="http://schemas.openxmlformats.org/drawingml/2006/main">
+              <a:graphicData uri="http://schemas.openxmlformats.org/drawingml/2006/picture">
+                <pic:pic xmlns:pic="http://schemas.openxmlformats.org/drawingml/2006/picture">
+                  <pic:nvPicPr>
+                    <pic:cNvPr id="1313874634" name="Imagen 1" descr="Texto&#10;&#10;Descripción generada automáticamente"/>
+                    <pic:cNvPicPr/>
+                  </pic:nvPicPr>
+                  <pic:blipFill>
+                    <a:blip r:embed="rId13"/>
+                    <a:stretch>
+                      <a:fillRect/>
+                    </a:stretch>
+                  </pic:blipFill>
+                  <pic:spPr>
+                    <a:xfrm>
+                      <a:off x="0" y="0"/>
+                      <a:ext cx="5199491" cy="1155443"/>
+                    </a:xfrm>
+                    <a:prstGeom prst="rect">
+                      <a:avLst/>
+                    </a:prstGeom>
+                  </pic:spPr>
+                </pic:pic>
+              </a:graphicData>
+            </a:graphic>
+          </wp:inline>
+        </w:drawing>
+      </w:r>
+    </w:p>
+    <w:p>
+      <w:pPr>
+        <w:pStyle w:val="Prrafodelista"/>
+        <w:jc w:val="center"/>
+      </w:pPr>
+      <w:r>
+        <w:t>Imagen 9. Fusión d</w:t>
+      </w:r>
+      <w:r>
+        <w:t>e la rama “conTarea” dentro de la rama “master”.</w:t>
+      </w:r>
+    </w:p>
+    <w:p>
+      <w:pPr>
+        <w:pStyle w:val="Prrafodelista"/>
+        <w:jc w:val="both"/>
+      </w:pPr>
     </w:p>
     <w:p>
       <w:pPr>
@@ -580,13 +1344,8 @@
         <w:jc w:val="both"/>
       </w:pPr>
       <w:r>
-        <w:t>Creación de la rama “</w:t>
-      </w:r>
-      <w:proofErr w:type="spellStart"/>
-      <w:r>
-        <w:t>udpTarea</w:t>
-      </w:r>
-      <w:proofErr w:type="spellEnd"/>
+        <w:t>Creación de la rama “udpTarea</w:t>
+      </w:r>
       <w:r>
         <w:t>”</w:t>
       </w:r>
@@ -610,16 +1369,11 @@
         <w:t>ón de</w:t>
       </w:r>
       <w:r>
-        <w:t xml:space="preserve"> la rama “</w:t>
-      </w:r>
-      <w:proofErr w:type="spellStart"/>
-      <w:r>
-        <w:t>updTare</w:t>
+        <w:t xml:space="preserve"> la rama “updTare</w:t>
       </w:r>
       <w:r>
         <w:t>a</w:t>
       </w:r>
-      <w:proofErr w:type="spellEnd"/>
       <w:r>
         <w:t xml:space="preserve">” </w:t>
       </w:r>
@@ -627,15 +1381,7 @@
         <w:t>e</w:t>
       </w:r>
       <w:r>
-        <w:t>n la rama “</w:t>
-      </w:r>
-      <w:proofErr w:type="gramStart"/>
-      <w:r>
-        <w:t>master</w:t>
-      </w:r>
-      <w:proofErr w:type="gramEnd"/>
-      <w:r>
-        <w:t>”</w:t>
+        <w:t>n la rama “master”</w:t>
       </w:r>
       <w:r>
         <w:t>:</w:t>
@@ -651,15 +1397,7 @@
         <w:jc w:val="both"/>
       </w:pPr>
       <w:r>
-        <w:t>Creación de la rama “</w:t>
-      </w:r>
-      <w:proofErr w:type="spellStart"/>
-      <w:r>
-        <w:t>eliTarea</w:t>
-      </w:r>
-      <w:proofErr w:type="spellEnd"/>
-      <w:r>
-        <w:t xml:space="preserve">”, donde se </w:t>
+        <w:t xml:space="preserve">Creación de la rama “eliTarea”, donde se </w:t>
       </w:r>
       <w:r>
         <w:t>agrega la funcionalidad de eliminar una tarea:</w:t>
@@ -675,23 +1413,7 @@
         <w:jc w:val="both"/>
       </w:pPr>
       <w:r>
-        <w:t>Fusión de la rama “</w:t>
-      </w:r>
-      <w:proofErr w:type="spellStart"/>
-      <w:r>
-        <w:t>eliTarea</w:t>
-      </w:r>
-      <w:proofErr w:type="spellEnd"/>
-      <w:r>
-        <w:t>” en la rama “</w:t>
-      </w:r>
-      <w:proofErr w:type="gramStart"/>
-      <w:r>
-        <w:t>master</w:t>
-      </w:r>
-      <w:proofErr w:type="gramEnd"/>
-      <w:r>
-        <w:t>”:</w:t>
+        <w:t>Fusión de la rama “eliTarea” en la rama “master”:</w:t>
       </w:r>
     </w:p>
     <w:p>

</xml_diff>

<commit_message>
Commit 3 - Actualizar Tarea
</commit_message>
<xml_diff>
--- a/Laboratorio 2 - Juan Perea.docx
+++ b/Laboratorio 2 - Juan Perea.docx
@@ -974,7 +974,10 @@
         <w:t xml:space="preserve">, se guardan los cambios en la carpeta del repositorio y se procede a </w:t>
       </w:r>
       <w:r>
-        <w:t xml:space="preserve">guardarlos en la zona Stage de la rama usando el comando “git add .” </w:t>
+        <w:t>guardarlos en la zona Stage de la rama usando el comando “git add .”</w:t>
+      </w:r>
+      <w:r>
+        <w:t xml:space="preserve"> </w:t>
       </w:r>
       <w:r>
         <w:rPr>
@@ -984,6 +987,45 @@
           <w:iCs/>
         </w:rPr>
         <w:t>(Ver Imagen 8)</w:t>
+      </w:r>
+      <w:r>
+        <w:t>,</w:t>
+      </w:r>
+      <w:r>
+        <w:t xml:space="preserve"> y se hace el Commit con “git commit </w:t>
+      </w:r>
+      <w:r>
+        <w:t>-m “Commit 2 – Consultar Tarea””</w:t>
+      </w:r>
+      <w:r>
+        <w:t xml:space="preserve"> </w:t>
+      </w:r>
+      <w:r>
+        <w:rPr>
+          <w:b/>
+          <w:bCs/>
+          <w:i/>
+          <w:iCs/>
+        </w:rPr>
+        <w:t xml:space="preserve">(Ver Imagen </w:t>
+      </w:r>
+      <w:r>
+        <w:rPr>
+          <w:b/>
+          <w:bCs/>
+          <w:i/>
+          <w:iCs/>
+        </w:rPr>
+        <w:t>9</w:t>
+      </w:r>
+      <w:r>
+        <w:rPr>
+          <w:b/>
+          <w:bCs/>
+          <w:i/>
+          <w:iCs/>
+        </w:rPr>
+        <w:t>)</w:t>
       </w:r>
       <w:r>
         <w:t>.</w:t>
@@ -1147,6 +1189,9 @@
         <w:jc w:val="center"/>
       </w:pPr>
       <w:r>
+        <w:rPr>
+          <w:noProof/>
+        </w:rPr>
         <w:drawing>
           <wp:inline distT="0" distB="0" distL="0" distR="0" wp14:anchorId="29E7FFCC" wp14:editId="0A282C3E">
             <wp:extent cx="5143500" cy="1033589"/>
@@ -1211,79 +1256,33 @@
     <w:p>
       <w:pPr>
         <w:pStyle w:val="Prrafodelista"/>
-        <w:jc w:val="both"/>
-      </w:pPr>
-    </w:p>
-    <w:p>
-      <w:pPr>
-        <w:pStyle w:val="Prrafodelista"/>
-        <w:numPr>
-          <w:ilvl w:val="0"/>
-          <w:numId w:val="1"/>
-        </w:numPr>
-        <w:jc w:val="both"/>
-      </w:pPr>
-      <w:r>
-        <w:t>Fusi</w:t>
-      </w:r>
-      <w:r>
-        <w:t>ón de</w:t>
-      </w:r>
-      <w:r>
-        <w:t xml:space="preserve"> la rama “conTarea” en la rama “master”</w:t>
-      </w:r>
-      <w:r>
-        <w:t>:</w:t>
-      </w:r>
-    </w:p>
-    <w:p>
-      <w:pPr>
-        <w:pStyle w:val="Prrafodelista"/>
-        <w:jc w:val="both"/>
-      </w:pPr>
-    </w:p>
-    <w:p>
-      <w:pPr>
-        <w:pStyle w:val="Prrafodelista"/>
-        <w:jc w:val="both"/>
-      </w:pPr>
-      <w:r>
-        <w:lastRenderedPageBreak/>
-        <w:t xml:space="preserve">Se usa el comando </w:t>
-      </w:r>
-      <w:r>
-        <w:t xml:space="preserve">“git checkout master” para cambiar a la rama “master. Luego se usa el comando “git merge conTarea” para fusionar el contenido de la rama “conTarea” dentro de la rama “master” </w:t>
-      </w:r>
-      <w:r>
-        <w:rPr>
-          <w:b/>
-          <w:bCs/>
-          <w:i/>
-          <w:iCs/>
-        </w:rPr>
-        <w:t>(Ver imagen 9)</w:t>
-      </w:r>
-      <w:r>
-        <w:t>.</w:t>
-      </w:r>
-    </w:p>
-    <w:p>
-      <w:pPr>
-        <w:pStyle w:val="Prrafodelista"/>
-        <w:jc w:val="both"/>
-      </w:pPr>
-    </w:p>
-    <w:p>
-      <w:pPr>
-        <w:pStyle w:val="Prrafodelista"/>
         <w:jc w:val="center"/>
-      </w:pPr>
-      <w:r>
+        <w:rPr>
+          <w:i/>
+          <w:iCs/>
+        </w:rPr>
+      </w:pPr>
+    </w:p>
+    <w:p>
+      <w:pPr>
+        <w:pStyle w:val="Prrafodelista"/>
+        <w:jc w:val="center"/>
+        <w:rPr>
+          <w:i/>
+          <w:iCs/>
+        </w:rPr>
+      </w:pPr>
+      <w:r>
+        <w:rPr>
+          <w:i/>
+          <w:iCs/>
+          <w:noProof/>
+        </w:rPr>
         <w:drawing>
-          <wp:inline distT="0" distB="0" distL="0" distR="0" wp14:anchorId="068A9920" wp14:editId="0940C71E">
-            <wp:extent cx="5181600" cy="1151467"/>
-            <wp:effectExtent l="0" t="0" r="0" b="0"/>
-            <wp:docPr id="1313874634" name="Imagen 1" descr="Texto&#10;&#10;Descripción generada automáticamente"/>
+          <wp:inline distT="0" distB="0" distL="0" distR="0" wp14:anchorId="16098DE7" wp14:editId="5EEDED4A">
+            <wp:extent cx="5135880" cy="397482"/>
+            <wp:effectExtent l="0" t="0" r="0" b="3175"/>
+            <wp:docPr id="1561408695" name="Imagen 1"/>
             <wp:cNvGraphicFramePr>
               <a:graphicFrameLocks xmlns:a="http://schemas.openxmlformats.org/drawingml/2006/main" noChangeAspect="1"/>
             </wp:cNvGraphicFramePr>
@@ -1291,7 +1290,7 @@
               <a:graphicData uri="http://schemas.openxmlformats.org/drawingml/2006/picture">
                 <pic:pic xmlns:pic="http://schemas.openxmlformats.org/drawingml/2006/picture">
                   <pic:nvPicPr>
-                    <pic:cNvPr id="1313874634" name="Imagen 1" descr="Texto&#10;&#10;Descripción generada automáticamente"/>
+                    <pic:cNvPr id="1561408695" name=""/>
                     <pic:cNvPicPr/>
                   </pic:nvPicPr>
                   <pic:blipFill>
@@ -1303,7 +1302,7 @@
                   <pic:spPr>
                     <a:xfrm>
                       <a:off x="0" y="0"/>
-                      <a:ext cx="5199491" cy="1155443"/>
+                      <a:ext cx="5187475" cy="401475"/>
                     </a:xfrm>
                     <a:prstGeom prst="rect">
                       <a:avLst/>
@@ -1320,12 +1319,17 @@
       <w:pPr>
         <w:pStyle w:val="Prrafodelista"/>
         <w:jc w:val="center"/>
-      </w:pPr>
-      <w:r>
-        <w:t>Imagen 9. Fusión d</w:t>
-      </w:r>
-      <w:r>
-        <w:t>e la rama “conTarea” dentro de la rama “master”.</w:t>
+        <w:rPr>
+          <w:i/>
+          <w:iCs/>
+        </w:rPr>
+      </w:pPr>
+      <w:r>
+        <w:rPr>
+          <w:i/>
+          <w:iCs/>
+        </w:rPr>
+        <w:t>Imagen 9. Commit en la rama “conTarea”.</w:t>
       </w:r>
     </w:p>
     <w:p>
@@ -1342,16 +1346,504 @@
           <w:numId w:val="1"/>
         </w:numPr>
         <w:jc w:val="both"/>
-      </w:pPr>
-      <w:r>
+        <w:rPr>
+          <w:b/>
+          <w:bCs/>
+        </w:rPr>
+      </w:pPr>
+      <w:r>
+        <w:rPr>
+          <w:b/>
+          <w:bCs/>
+        </w:rPr>
+        <w:lastRenderedPageBreak/>
+        <w:t>Fusi</w:t>
+      </w:r>
+      <w:r>
+        <w:rPr>
+          <w:b/>
+          <w:bCs/>
+        </w:rPr>
+        <w:t>ón de</w:t>
+      </w:r>
+      <w:r>
+        <w:rPr>
+          <w:b/>
+          <w:bCs/>
+        </w:rPr>
+        <w:t xml:space="preserve"> la rama “conTarea” en la rama “master”</w:t>
+      </w:r>
+      <w:r>
+        <w:rPr>
+          <w:b/>
+          <w:bCs/>
+        </w:rPr>
+        <w:t>:</w:t>
+      </w:r>
+    </w:p>
+    <w:p>
+      <w:pPr>
+        <w:pStyle w:val="Prrafodelista"/>
+        <w:jc w:val="both"/>
+      </w:pPr>
+    </w:p>
+    <w:p>
+      <w:pPr>
+        <w:pStyle w:val="Prrafodelista"/>
+        <w:jc w:val="both"/>
+      </w:pPr>
+      <w:r>
+        <w:t xml:space="preserve">Se usa el comando </w:t>
+      </w:r>
+      <w:r>
+        <w:t xml:space="preserve">“git checkout master” para cambiar a la rama “master. Luego se usa el comando “git merge conTarea” para fusionar el contenido de la rama “conTarea” dentro de la rama “master” </w:t>
+      </w:r>
+      <w:r>
+        <w:rPr>
+          <w:b/>
+          <w:bCs/>
+          <w:i/>
+          <w:iCs/>
+        </w:rPr>
+        <w:t xml:space="preserve">(Ver imagen </w:t>
+      </w:r>
+      <w:r>
+        <w:rPr>
+          <w:b/>
+          <w:bCs/>
+          <w:i/>
+          <w:iCs/>
+        </w:rPr>
+        <w:t>10</w:t>
+      </w:r>
+      <w:r>
+        <w:rPr>
+          <w:b/>
+          <w:bCs/>
+          <w:i/>
+          <w:iCs/>
+        </w:rPr>
+        <w:t>)</w:t>
+      </w:r>
+      <w:r>
+        <w:t>.</w:t>
+      </w:r>
+    </w:p>
+    <w:p>
+      <w:pPr>
+        <w:pStyle w:val="Prrafodelista"/>
+        <w:jc w:val="both"/>
+      </w:pPr>
+    </w:p>
+    <w:p>
+      <w:pPr>
+        <w:pStyle w:val="Prrafodelista"/>
+        <w:jc w:val="center"/>
+      </w:pPr>
+      <w:r>
+        <w:drawing>
+          <wp:inline distT="0" distB="0" distL="0" distR="0" wp14:anchorId="09D054C9" wp14:editId="630F3132">
+            <wp:extent cx="5181600" cy="935713"/>
+            <wp:effectExtent l="0" t="0" r="0" b="0"/>
+            <wp:docPr id="2056160018" name="Imagen 1" descr="Texto&#10;&#10;Descripción generada automáticamente"/>
+            <wp:cNvGraphicFramePr>
+              <a:graphicFrameLocks xmlns:a="http://schemas.openxmlformats.org/drawingml/2006/main" noChangeAspect="1"/>
+            </wp:cNvGraphicFramePr>
+            <a:graphic xmlns:a="http://schemas.openxmlformats.org/drawingml/2006/main">
+              <a:graphicData uri="http://schemas.openxmlformats.org/drawingml/2006/picture">
+                <pic:pic xmlns:pic="http://schemas.openxmlformats.org/drawingml/2006/picture">
+                  <pic:nvPicPr>
+                    <pic:cNvPr id="2056160018" name="Imagen 1" descr="Texto&#10;&#10;Descripción generada automáticamente"/>
+                    <pic:cNvPicPr/>
+                  </pic:nvPicPr>
+                  <pic:blipFill>
+                    <a:blip r:embed="rId14"/>
+                    <a:stretch>
+                      <a:fillRect/>
+                    </a:stretch>
+                  </pic:blipFill>
+                  <pic:spPr>
+                    <a:xfrm>
+                      <a:off x="0" y="0"/>
+                      <a:ext cx="5209720" cy="940791"/>
+                    </a:xfrm>
+                    <a:prstGeom prst="rect">
+                      <a:avLst/>
+                    </a:prstGeom>
+                  </pic:spPr>
+                </pic:pic>
+              </a:graphicData>
+            </a:graphic>
+          </wp:inline>
+        </w:drawing>
+      </w:r>
+    </w:p>
+    <w:p>
+      <w:pPr>
+        <w:pStyle w:val="Prrafodelista"/>
+        <w:jc w:val="center"/>
+        <w:rPr>
+          <w:i/>
+          <w:iCs/>
+        </w:rPr>
+      </w:pPr>
+      <w:r>
+        <w:rPr>
+          <w:i/>
+          <w:iCs/>
+        </w:rPr>
+        <w:t xml:space="preserve">Imagen </w:t>
+      </w:r>
+      <w:r>
+        <w:rPr>
+          <w:i/>
+          <w:iCs/>
+        </w:rPr>
+        <w:t>10</w:t>
+      </w:r>
+      <w:r>
+        <w:rPr>
+          <w:i/>
+          <w:iCs/>
+        </w:rPr>
+        <w:t>. Fusión d</w:t>
+      </w:r>
+      <w:r>
+        <w:rPr>
+          <w:i/>
+          <w:iCs/>
+        </w:rPr>
+        <w:t>e la rama “conTarea” dentro de la rama “master”.</w:t>
+      </w:r>
+    </w:p>
+    <w:p>
+      <w:pPr>
+        <w:pStyle w:val="Prrafodelista"/>
+        <w:jc w:val="both"/>
+      </w:pPr>
+    </w:p>
+    <w:p>
+      <w:pPr>
+        <w:pStyle w:val="Prrafodelista"/>
+        <w:numPr>
+          <w:ilvl w:val="0"/>
+          <w:numId w:val="1"/>
+        </w:numPr>
+        <w:jc w:val="both"/>
+        <w:rPr>
+          <w:b/>
+          <w:bCs/>
+        </w:rPr>
+      </w:pPr>
+      <w:r>
+        <w:rPr>
+          <w:b/>
+          <w:bCs/>
+        </w:rPr>
         <w:t>Creación de la rama “udpTarea</w:t>
       </w:r>
       <w:r>
+        <w:rPr>
+          <w:b/>
+          <w:bCs/>
+        </w:rPr>
         <w:t>”</w:t>
       </w:r>
       <w:r>
+        <w:rPr>
+          <w:b/>
+          <w:bCs/>
+        </w:rPr>
         <w:t>, donde se agrega la funcionalidad de actualizar una tarea:</w:t>
       </w:r>
+    </w:p>
+    <w:p>
+      <w:pPr>
+        <w:pStyle w:val="Prrafodelista"/>
+        <w:jc w:val="both"/>
+      </w:pPr>
+    </w:p>
+    <w:p>
+      <w:pPr>
+        <w:pStyle w:val="Prrafodelista"/>
+        <w:jc w:val="both"/>
+      </w:pPr>
+      <w:r>
+        <w:t>Se crea la rama “</w:t>
+      </w:r>
+      <w:r>
+        <w:t>upd</w:t>
+      </w:r>
+      <w:r>
+        <w:t xml:space="preserve">Tarea”, usando el comando “git checkout -b </w:t>
+      </w:r>
+      <w:r>
+        <w:t>upd</w:t>
+      </w:r>
+      <w:r>
+        <w:t xml:space="preserve">Tarea” y se verifica que se está trabajando sobre ella usando el comando “git status” </w:t>
+      </w:r>
+      <w:r>
+        <w:rPr>
+          <w:b/>
+          <w:bCs/>
+          <w:i/>
+          <w:iCs/>
+        </w:rPr>
+        <w:t xml:space="preserve">(Ver Imagen </w:t>
+      </w:r>
+      <w:r>
+        <w:rPr>
+          <w:b/>
+          <w:bCs/>
+          <w:i/>
+          <w:iCs/>
+        </w:rPr>
+        <w:t>11</w:t>
+      </w:r>
+      <w:r>
+        <w:rPr>
+          <w:b/>
+          <w:bCs/>
+          <w:i/>
+          <w:iCs/>
+        </w:rPr>
+        <w:t>)</w:t>
+      </w:r>
+      <w:r>
+        <w:t>.</w:t>
+      </w:r>
+    </w:p>
+    <w:p>
+      <w:pPr>
+        <w:pStyle w:val="Prrafodelista"/>
+        <w:jc w:val="both"/>
+      </w:pPr>
+    </w:p>
+    <w:p>
+      <w:pPr>
+        <w:pStyle w:val="Prrafodelista"/>
+        <w:jc w:val="both"/>
+      </w:pPr>
+      <w:r>
+        <w:t xml:space="preserve">Se hacen las modificaciones necesarias en el archivo .html, creando la función para </w:t>
+      </w:r>
+      <w:r>
+        <w:t>actualizar</w:t>
+      </w:r>
+      <w:r>
+        <w:t xml:space="preserve"> los datos del Local Storage y que se ejecute al darle click en el botón “</w:t>
+      </w:r>
+      <w:r>
+        <w:t>Actualizar</w:t>
+      </w:r>
+      <w:r>
+        <w:t xml:space="preserve">” </w:t>
+      </w:r>
+      <w:r>
+        <w:rPr>
+          <w:b/>
+          <w:bCs/>
+          <w:i/>
+          <w:iCs/>
+        </w:rPr>
+        <w:t xml:space="preserve">(Ver Imagen </w:t>
+      </w:r>
+      <w:r>
+        <w:rPr>
+          <w:b/>
+          <w:bCs/>
+          <w:i/>
+          <w:iCs/>
+        </w:rPr>
+        <w:t>12</w:t>
+      </w:r>
+      <w:r>
+        <w:rPr>
+          <w:b/>
+          <w:bCs/>
+          <w:i/>
+          <w:iCs/>
+        </w:rPr>
+        <w:t>)</w:t>
+      </w:r>
+      <w:r>
+        <w:t>. También se verifica la funcionalidad del botón desde el navegador.</w:t>
+      </w:r>
+    </w:p>
+    <w:p>
+      <w:pPr>
+        <w:pStyle w:val="Prrafodelista"/>
+        <w:jc w:val="both"/>
+      </w:pPr>
+    </w:p>
+    <w:p>
+      <w:pPr>
+        <w:pStyle w:val="Prrafodelista"/>
+        <w:jc w:val="both"/>
+      </w:pPr>
+      <w:r>
+        <w:t xml:space="preserve">Finalmente, se guardan los cambios en la carpeta del repositorio y se procede a guardarlos en la zona Stage de la rama usando el comando “git add .” y se hace el Commit con “git commit -m “Commit 2 – Consultar Tarea”” </w:t>
+      </w:r>
+      <w:r>
+        <w:rPr>
+          <w:b/>
+          <w:bCs/>
+          <w:i/>
+          <w:iCs/>
+        </w:rPr>
+        <w:t xml:space="preserve">(Ver Imagen </w:t>
+      </w:r>
+      <w:r>
+        <w:rPr>
+          <w:b/>
+          <w:bCs/>
+          <w:i/>
+          <w:iCs/>
+        </w:rPr>
+        <w:t>13</w:t>
+      </w:r>
+      <w:r>
+        <w:rPr>
+          <w:b/>
+          <w:bCs/>
+          <w:i/>
+          <w:iCs/>
+        </w:rPr>
+        <w:t>)</w:t>
+      </w:r>
+      <w:r>
+        <w:t>.</w:t>
+      </w:r>
+    </w:p>
+    <w:p>
+      <w:pPr>
+        <w:pStyle w:val="Prrafodelista"/>
+        <w:jc w:val="both"/>
+      </w:pPr>
+    </w:p>
+    <w:p>
+      <w:pPr>
+        <w:pStyle w:val="Prrafodelista"/>
+        <w:jc w:val="center"/>
+      </w:pPr>
+      <w:r>
+        <w:drawing>
+          <wp:inline distT="0" distB="0" distL="0" distR="0" wp14:anchorId="0F46BC81" wp14:editId="67035F29">
+            <wp:extent cx="5227320" cy="429991"/>
+            <wp:effectExtent l="0" t="0" r="0" b="8255"/>
+            <wp:docPr id="505034810" name="Imagen 1"/>
+            <wp:cNvGraphicFramePr>
+              <a:graphicFrameLocks xmlns:a="http://schemas.openxmlformats.org/drawingml/2006/main" noChangeAspect="1"/>
+            </wp:cNvGraphicFramePr>
+            <a:graphic xmlns:a="http://schemas.openxmlformats.org/drawingml/2006/main">
+              <a:graphicData uri="http://schemas.openxmlformats.org/drawingml/2006/picture">
+                <pic:pic xmlns:pic="http://schemas.openxmlformats.org/drawingml/2006/picture">
+                  <pic:nvPicPr>
+                    <pic:cNvPr id="505034810" name=""/>
+                    <pic:cNvPicPr/>
+                  </pic:nvPicPr>
+                  <pic:blipFill>
+                    <a:blip r:embed="rId15"/>
+                    <a:stretch>
+                      <a:fillRect/>
+                    </a:stretch>
+                  </pic:blipFill>
+                  <pic:spPr>
+                    <a:xfrm>
+                      <a:off x="0" y="0"/>
+                      <a:ext cx="5275095" cy="433921"/>
+                    </a:xfrm>
+                    <a:prstGeom prst="rect">
+                      <a:avLst/>
+                    </a:prstGeom>
+                  </pic:spPr>
+                </pic:pic>
+              </a:graphicData>
+            </a:graphic>
+          </wp:inline>
+        </w:drawing>
+      </w:r>
+    </w:p>
+    <w:p>
+      <w:pPr>
+        <w:pStyle w:val="Prrafodelista"/>
+        <w:jc w:val="center"/>
+      </w:pPr>
+      <w:r>
+        <w:t>Imagen 11. Creación de la rama “updTarea”.</w:t>
+      </w:r>
+    </w:p>
+    <w:p>
+      <w:pPr>
+        <w:pStyle w:val="Prrafodelista"/>
+        <w:jc w:val="center"/>
+      </w:pPr>
+    </w:p>
+    <w:p>
+      <w:pPr>
+        <w:pStyle w:val="Prrafodelista"/>
+        <w:jc w:val="center"/>
+      </w:pPr>
+      <w:r>
+        <w:lastRenderedPageBreak/>
+        <w:drawing>
+          <wp:inline distT="0" distB="0" distL="0" distR="0" wp14:anchorId="4DB5C44F" wp14:editId="08FCDAC9">
+            <wp:extent cx="5143500" cy="3751414"/>
+            <wp:effectExtent l="0" t="0" r="0" b="1905"/>
+            <wp:docPr id="568843840" name="Imagen 1"/>
+            <wp:cNvGraphicFramePr>
+              <a:graphicFrameLocks xmlns:a="http://schemas.openxmlformats.org/drawingml/2006/main" noChangeAspect="1"/>
+            </wp:cNvGraphicFramePr>
+            <a:graphic xmlns:a="http://schemas.openxmlformats.org/drawingml/2006/main">
+              <a:graphicData uri="http://schemas.openxmlformats.org/drawingml/2006/picture">
+                <pic:pic xmlns:pic="http://schemas.openxmlformats.org/drawingml/2006/picture">
+                  <pic:nvPicPr>
+                    <pic:cNvPr id="568843840" name=""/>
+                    <pic:cNvPicPr/>
+                  </pic:nvPicPr>
+                  <pic:blipFill>
+                    <a:blip r:embed="rId16"/>
+                    <a:stretch>
+                      <a:fillRect/>
+                    </a:stretch>
+                  </pic:blipFill>
+                  <pic:spPr>
+                    <a:xfrm>
+                      <a:off x="0" y="0"/>
+                      <a:ext cx="5150912" cy="3756820"/>
+                    </a:xfrm>
+                    <a:prstGeom prst="rect">
+                      <a:avLst/>
+                    </a:prstGeom>
+                  </pic:spPr>
+                </pic:pic>
+              </a:graphicData>
+            </a:graphic>
+          </wp:inline>
+        </w:drawing>
+      </w:r>
+    </w:p>
+    <w:p>
+      <w:pPr>
+        <w:pStyle w:val="Prrafodelista"/>
+        <w:jc w:val="center"/>
+      </w:pPr>
+      <w:r>
+        <w:t>Imagen 12. Creación de la función para actualizar datos en el Local Storage.</w:t>
+      </w:r>
+    </w:p>
+    <w:p>
+      <w:pPr>
+        <w:pStyle w:val="Prrafodelista"/>
+        <w:jc w:val="center"/>
+      </w:pPr>
+    </w:p>
+    <w:p>
+      <w:pPr>
+        <w:pStyle w:val="Prrafodelista"/>
+        <w:jc w:val="center"/>
+      </w:pPr>
     </w:p>
     <w:p>
       <w:pPr>

</xml_diff>

<commit_message>
Commit 4 - Eliminar Tarea
</commit_message>
<xml_diff>
--- a/Laboratorio 2 - Juan Perea.docx
+++ b/Laboratorio 2 - Juan Perea.docx
@@ -69,7 +69,23 @@
         <w:t>se debe ingresar a la carpeta donde se hará el repositorio local, como espacio de trabajo. Luego, s</w:t>
       </w:r>
       <w:r>
-        <w:t>e usa el comando “git init” para crear el repositorio</w:t>
+        <w:t>e usa el comando “</w:t>
+      </w:r>
+      <w:proofErr w:type="spellStart"/>
+      <w:r>
+        <w:t>git</w:t>
+      </w:r>
+      <w:proofErr w:type="spellEnd"/>
+      <w:r>
+        <w:t xml:space="preserve"> </w:t>
+      </w:r>
+      <w:proofErr w:type="spellStart"/>
+      <w:r>
+        <w:t>init</w:t>
+      </w:r>
+      <w:proofErr w:type="spellEnd"/>
+      <w:r>
+        <w:t>” para crear el repositorio</w:t>
       </w:r>
       <w:r>
         <w:t xml:space="preserve"> local</w:t>
@@ -222,7 +238,23 @@
           <w:b/>
           <w:bCs/>
         </w:rPr>
-        <w:t>Creación en la rama “master”</w:t>
+        <w:t>Creación en la rama “</w:t>
+      </w:r>
+      <w:proofErr w:type="gramStart"/>
+      <w:r>
+        <w:rPr>
+          <w:b/>
+          <w:bCs/>
+        </w:rPr>
+        <w:t>master</w:t>
+      </w:r>
+      <w:proofErr w:type="gramEnd"/>
+      <w:r>
+        <w:rPr>
+          <w:b/>
+          <w:bCs/>
+        </w:rPr>
+        <w:t>”</w:t>
       </w:r>
       <w:r>
         <w:rPr>
@@ -295,7 +327,15 @@
         <w:t>Primero se c</w:t>
       </w:r>
       <w:r>
-        <w:t xml:space="preserve">rea un archivo .html donde se elabora un formulario junto con la funcionalidad de almacenar la tarea descrita en él dentro del Local Storage </w:t>
+        <w:t>rea un archivo .</w:t>
+      </w:r>
+      <w:proofErr w:type="spellStart"/>
+      <w:r>
+        <w:t>html</w:t>
+      </w:r>
+      <w:proofErr w:type="spellEnd"/>
+      <w:r>
+        <w:t xml:space="preserve"> donde se elabora un formulario junto con la funcionalidad de almacenar la tarea descrita en él dentro del Local Storage </w:t>
       </w:r>
       <w:r>
         <w:rPr>
@@ -414,16 +454,58 @@
         <w:t xml:space="preserve"> guarda </w:t>
       </w:r>
       <w:r>
-        <w:t>en la carpeta donde se tiene creado el repositorio. A continuación, se introduce en la consola el comando “git add</w:t>
-      </w:r>
+        <w:t>en la carpeta donde se tiene creado el repositorio. A continuación, se introduce en la consola el comando “</w:t>
+      </w:r>
+      <w:proofErr w:type="spellStart"/>
+      <w:r>
+        <w:t>git</w:t>
+      </w:r>
+      <w:proofErr w:type="spellEnd"/>
       <w:r>
         <w:t xml:space="preserve"> </w:t>
       </w:r>
-      <w:r>
-        <w:t xml:space="preserve">.” para agregar </w:t>
-      </w:r>
-      <w:r>
-        <w:t xml:space="preserve">los cambios a la zona de Stage. Al usar el comando “git status” se puede notar que se está trabajando sobre la rama “master” </w:t>
+      <w:proofErr w:type="spellStart"/>
+      <w:proofErr w:type="gramStart"/>
+      <w:r>
+        <w:t>add</w:t>
+      </w:r>
+      <w:proofErr w:type="spellEnd"/>
+      <w:r>
+        <w:t xml:space="preserve"> </w:t>
+      </w:r>
+      <w:r>
+        <w:t>.</w:t>
+      </w:r>
+      <w:proofErr w:type="gramEnd"/>
+      <w:r>
+        <w:t xml:space="preserve">” para agregar </w:t>
+      </w:r>
+      <w:r>
+        <w:t xml:space="preserve">los cambios a la zona de </w:t>
+      </w:r>
+      <w:proofErr w:type="spellStart"/>
+      <w:r>
+        <w:t>Stage</w:t>
+      </w:r>
+      <w:proofErr w:type="spellEnd"/>
+      <w:r>
+        <w:t>. Al usar el comando “</w:t>
+      </w:r>
+      <w:proofErr w:type="spellStart"/>
+      <w:r>
+        <w:t>git</w:t>
+      </w:r>
+      <w:proofErr w:type="spellEnd"/>
+      <w:r>
+        <w:t xml:space="preserve"> </w:t>
+      </w:r>
+      <w:proofErr w:type="gramStart"/>
+      <w:r>
+        <w:t>status</w:t>
+      </w:r>
+      <w:proofErr w:type="gramEnd"/>
+      <w:r>
+        <w:t xml:space="preserve">” se puede notar que se está trabajando sobre la rama “master” </w:t>
       </w:r>
       <w:r>
         <w:rPr>
@@ -453,17 +535,51 @@
         <w:lastRenderedPageBreak/>
         <w:t xml:space="preserve">Por último, se hace el </w:t>
       </w:r>
-      <w:r>
-        <w:t>Commit a la rama</w:t>
-      </w:r>
-      <w:r>
-        <w:t xml:space="preserve"> “master”</w:t>
-      </w:r>
-      <w:r>
-        <w:t>, para pasar los cambios a la zona de Head. Esto se logra usando el comando “git commit -m “</w:t>
-      </w:r>
-      <w:r>
-        <w:t xml:space="preserve">Commit 1 - </w:t>
+      <w:proofErr w:type="spellStart"/>
+      <w:r>
+        <w:t>Commit</w:t>
+      </w:r>
+      <w:proofErr w:type="spellEnd"/>
+      <w:r>
+        <w:t xml:space="preserve"> a la rama</w:t>
+      </w:r>
+      <w:r>
+        <w:t xml:space="preserve"> “</w:t>
+      </w:r>
+      <w:proofErr w:type="gramStart"/>
+      <w:r>
+        <w:t>master</w:t>
+      </w:r>
+      <w:proofErr w:type="gramEnd"/>
+      <w:r>
+        <w:t>”</w:t>
+      </w:r>
+      <w:r>
+        <w:t>, para pasar los cambios a la zona de Head. Esto se logra usando el comando “</w:t>
+      </w:r>
+      <w:proofErr w:type="spellStart"/>
+      <w:r>
+        <w:t>git</w:t>
+      </w:r>
+      <w:proofErr w:type="spellEnd"/>
+      <w:r>
+        <w:t xml:space="preserve"> </w:t>
+      </w:r>
+      <w:proofErr w:type="spellStart"/>
+      <w:r>
+        <w:t>commit</w:t>
+      </w:r>
+      <w:proofErr w:type="spellEnd"/>
+      <w:r>
+        <w:t xml:space="preserve"> -m “</w:t>
+      </w:r>
+      <w:proofErr w:type="spellStart"/>
+      <w:r>
+        <w:t>Commit</w:t>
+      </w:r>
+      <w:proofErr w:type="spellEnd"/>
+      <w:r>
+        <w:t xml:space="preserve"> 1 - </w:t>
       </w:r>
       <w:r>
         <w:t>Crear Tarea”</w:t>
@@ -571,7 +687,23 @@
           <w:i/>
           <w:iCs/>
         </w:rPr>
-        <w:t>Archivo .html.</w:t>
+        <w:t>Archivo .</w:t>
+      </w:r>
+      <w:proofErr w:type="spellStart"/>
+      <w:r>
+        <w:rPr>
+          <w:i/>
+          <w:iCs/>
+        </w:rPr>
+        <w:t>html</w:t>
+      </w:r>
+      <w:proofErr w:type="spellEnd"/>
+      <w:r>
+        <w:rPr>
+          <w:i/>
+          <w:iCs/>
+        </w:rPr>
+        <w:t>.</w:t>
       </w:r>
     </w:p>
     <w:p>
@@ -737,8 +869,17 @@
           <w:i/>
           <w:iCs/>
         </w:rPr>
-        <w:t>. Guardar cambios a Stage</w:t>
-      </w:r>
+        <w:t xml:space="preserve">. Guardar cambios a </w:t>
+      </w:r>
+      <w:proofErr w:type="spellStart"/>
+      <w:r>
+        <w:rPr>
+          <w:i/>
+          <w:iCs/>
+        </w:rPr>
+        <w:t>Stage</w:t>
+      </w:r>
+      <w:proofErr w:type="spellEnd"/>
       <w:r>
         <w:rPr>
           <w:i/>
@@ -827,7 +968,23 @@
           <w:i/>
           <w:iCs/>
         </w:rPr>
-        <w:t>. Ejecución del Commit.</w:t>
+        <w:t xml:space="preserve">. Ejecución del </w:t>
+      </w:r>
+      <w:proofErr w:type="spellStart"/>
+      <w:r>
+        <w:rPr>
+          <w:i/>
+          <w:iCs/>
+        </w:rPr>
+        <w:t>Commit</w:t>
+      </w:r>
+      <w:proofErr w:type="spellEnd"/>
+      <w:r>
+        <w:rPr>
+          <w:i/>
+          <w:iCs/>
+        </w:rPr>
+        <w:t>.</w:t>
       </w:r>
     </w:p>
     <w:p>
@@ -853,7 +1010,23 @@
           <w:b/>
           <w:bCs/>
         </w:rPr>
-        <w:t>Creación de la rama “conTarea”</w:t>
+        <w:t>Creación de la rama “</w:t>
+      </w:r>
+      <w:proofErr w:type="spellStart"/>
+      <w:r>
+        <w:rPr>
+          <w:b/>
+          <w:bCs/>
+        </w:rPr>
+        <w:t>conTarea</w:t>
+      </w:r>
+      <w:proofErr w:type="spellEnd"/>
+      <w:r>
+        <w:rPr>
+          <w:b/>
+          <w:bCs/>
+        </w:rPr>
+        <w:t>”</w:t>
       </w:r>
       <w:r>
         <w:rPr>
@@ -878,10 +1051,58 @@
         <w:t xml:space="preserve">Se crea la rama </w:t>
       </w:r>
       <w:r>
-        <w:t xml:space="preserve">“conTarea”, usando el comando “git checkout </w:t>
-      </w:r>
-      <w:r>
-        <w:t xml:space="preserve">-b conTarea” y se verifica que se está trabajando sobre ella usando el comando “git status” </w:t>
+        <w:t>“</w:t>
+      </w:r>
+      <w:proofErr w:type="spellStart"/>
+      <w:r>
+        <w:t>conTarea</w:t>
+      </w:r>
+      <w:proofErr w:type="spellEnd"/>
+      <w:r>
+        <w:t>”, usando el comando “</w:t>
+      </w:r>
+      <w:proofErr w:type="spellStart"/>
+      <w:r>
+        <w:t>git</w:t>
+      </w:r>
+      <w:proofErr w:type="spellEnd"/>
+      <w:r>
+        <w:t xml:space="preserve"> </w:t>
+      </w:r>
+      <w:proofErr w:type="spellStart"/>
+      <w:r>
+        <w:t>checkout</w:t>
+      </w:r>
+      <w:proofErr w:type="spellEnd"/>
+      <w:r>
+        <w:t xml:space="preserve"> </w:t>
+      </w:r>
+      <w:r>
+        <w:t xml:space="preserve">-b </w:t>
+      </w:r>
+      <w:proofErr w:type="spellStart"/>
+      <w:r>
+        <w:t>conTarea</w:t>
+      </w:r>
+      <w:proofErr w:type="spellEnd"/>
+      <w:r>
+        <w:t>” y se verifica que se está trabajando sobre ella usando el comando “</w:t>
+      </w:r>
+      <w:proofErr w:type="spellStart"/>
+      <w:r>
+        <w:t>git</w:t>
+      </w:r>
+      <w:proofErr w:type="spellEnd"/>
+      <w:r>
+        <w:t xml:space="preserve"> </w:t>
+      </w:r>
+      <w:proofErr w:type="gramStart"/>
+      <w:r>
+        <w:t>status</w:t>
+      </w:r>
+      <w:proofErr w:type="gramEnd"/>
+      <w:r>
+        <w:t xml:space="preserve">” </w:t>
       </w:r>
       <w:r>
         <w:rPr>
@@ -908,10 +1129,28 @@
         <w:jc w:val="both"/>
       </w:pPr>
       <w:r>
-        <w:t xml:space="preserve">Se hacen las modificaciones necesarias en el archivo .html, </w:t>
-      </w:r>
-      <w:r>
-        <w:t>creando la función para consultar los datos del Local Storage y que se ejecute al darle click en el botón “Consultar”</w:t>
+        <w:t>Se hacen las modificaciones necesarias en el archivo .</w:t>
+      </w:r>
+      <w:proofErr w:type="spellStart"/>
+      <w:r>
+        <w:t>html</w:t>
+      </w:r>
+      <w:proofErr w:type="spellEnd"/>
+      <w:r>
+        <w:t xml:space="preserve">, </w:t>
+      </w:r>
+      <w:r>
+        <w:t xml:space="preserve">creando la función para consultar los datos del Local Storage y que se ejecute al darle </w:t>
+      </w:r>
+      <w:proofErr w:type="spellStart"/>
+      <w:proofErr w:type="gramStart"/>
+      <w:r>
+        <w:t>click</w:t>
+      </w:r>
+      <w:proofErr w:type="spellEnd"/>
+      <w:proofErr w:type="gramEnd"/>
+      <w:r>
+        <w:t xml:space="preserve"> en el botón “Consultar”</w:t>
       </w:r>
       <w:r>
         <w:t xml:space="preserve"> </w:t>
@@ -974,11 +1213,40 @@
         <w:t xml:space="preserve">, se guardan los cambios en la carpeta del repositorio y se procede a </w:t>
       </w:r>
       <w:r>
-        <w:t>guardarlos en la zona Stage de la rama usando el comando “git add .”</w:t>
-      </w:r>
+        <w:t xml:space="preserve">guardarlos en la zona </w:t>
+      </w:r>
+      <w:proofErr w:type="spellStart"/>
+      <w:r>
+        <w:t>Stage</w:t>
+      </w:r>
+      <w:proofErr w:type="spellEnd"/>
+      <w:r>
+        <w:t xml:space="preserve"> de la rama usando el comando “</w:t>
+      </w:r>
+      <w:proofErr w:type="spellStart"/>
+      <w:r>
+        <w:t>git</w:t>
+      </w:r>
+      <w:proofErr w:type="spellEnd"/>
       <w:r>
         <w:t xml:space="preserve"> </w:t>
       </w:r>
+      <w:proofErr w:type="spellStart"/>
+      <w:proofErr w:type="gramStart"/>
+      <w:r>
+        <w:t>add</w:t>
+      </w:r>
+      <w:proofErr w:type="spellEnd"/>
+      <w:r>
+        <w:t xml:space="preserve"> .</w:t>
+      </w:r>
+      <w:proofErr w:type="gramEnd"/>
+      <w:r>
+        <w:t>”</w:t>
+      </w:r>
+      <w:r>
+        <w:t xml:space="preserve"> </w:t>
+      </w:r>
       <w:r>
         <w:rPr>
           <w:b/>
@@ -992,10 +1260,42 @@
         <w:t>,</w:t>
       </w:r>
       <w:r>
-        <w:t xml:space="preserve"> y se hace el Commit con “git commit </w:t>
-      </w:r>
-      <w:r>
-        <w:t>-m “Commit 2 – Consultar Tarea””</w:t>
+        <w:t xml:space="preserve"> y se hace el </w:t>
+      </w:r>
+      <w:proofErr w:type="spellStart"/>
+      <w:r>
+        <w:t>Commit</w:t>
+      </w:r>
+      <w:proofErr w:type="spellEnd"/>
+      <w:r>
+        <w:t xml:space="preserve"> con “</w:t>
+      </w:r>
+      <w:proofErr w:type="spellStart"/>
+      <w:r>
+        <w:t>git</w:t>
+      </w:r>
+      <w:proofErr w:type="spellEnd"/>
+      <w:r>
+        <w:t xml:space="preserve"> </w:t>
+      </w:r>
+      <w:proofErr w:type="spellStart"/>
+      <w:r>
+        <w:t>commit</w:t>
+      </w:r>
+      <w:proofErr w:type="spellEnd"/>
+      <w:r>
+        <w:t xml:space="preserve"> </w:t>
+      </w:r>
+      <w:r>
+        <w:t>-m “</w:t>
+      </w:r>
+      <w:proofErr w:type="spellStart"/>
+      <w:r>
+        <w:t>Commit</w:t>
+      </w:r>
+      <w:proofErr w:type="spellEnd"/>
+      <w:r>
+        <w:t xml:space="preserve"> 2 – Consultar Tarea””</w:t>
       </w:r>
       <w:r>
         <w:t xml:space="preserve"> </w:t>
@@ -1105,7 +1405,23 @@
           <w:i/>
           <w:iCs/>
         </w:rPr>
-        <w:t>“conTarea”.</w:t>
+        <w:t>“</w:t>
+      </w:r>
+      <w:proofErr w:type="spellStart"/>
+      <w:r>
+        <w:rPr>
+          <w:i/>
+          <w:iCs/>
+        </w:rPr>
+        <w:t>conTarea</w:t>
+      </w:r>
+      <w:proofErr w:type="spellEnd"/>
+      <w:r>
+        <w:rPr>
+          <w:i/>
+          <w:iCs/>
+        </w:rPr>
+        <w:t>”.</w:t>
       </w:r>
     </w:p>
     <w:p>
@@ -1250,7 +1566,23 @@
           <w:i/>
           <w:iCs/>
         </w:rPr>
-        <w:t>Cambios guardados en la rama “conTarea”.</w:t>
+        <w:t>Cambios guardados en la rama “</w:t>
+      </w:r>
+      <w:proofErr w:type="spellStart"/>
+      <w:r>
+        <w:rPr>
+          <w:i/>
+          <w:iCs/>
+        </w:rPr>
+        <w:t>conTarea</w:t>
+      </w:r>
+      <w:proofErr w:type="spellEnd"/>
+      <w:r>
+        <w:rPr>
+          <w:i/>
+          <w:iCs/>
+        </w:rPr>
+        <w:t>”.</w:t>
       </w:r>
     </w:p>
     <w:p>
@@ -1329,7 +1661,39 @@
           <w:i/>
           <w:iCs/>
         </w:rPr>
-        <w:t>Imagen 9. Commit en la rama “conTarea”.</w:t>
+        <w:t xml:space="preserve">Imagen 9. </w:t>
+      </w:r>
+      <w:proofErr w:type="spellStart"/>
+      <w:r>
+        <w:rPr>
+          <w:i/>
+          <w:iCs/>
+        </w:rPr>
+        <w:t>Commit</w:t>
+      </w:r>
+      <w:proofErr w:type="spellEnd"/>
+      <w:r>
+        <w:rPr>
+          <w:i/>
+          <w:iCs/>
+        </w:rPr>
+        <w:t xml:space="preserve"> en la rama “</w:t>
+      </w:r>
+      <w:proofErr w:type="spellStart"/>
+      <w:r>
+        <w:rPr>
+          <w:i/>
+          <w:iCs/>
+        </w:rPr>
+        <w:t>conTarea</w:t>
+      </w:r>
+      <w:proofErr w:type="spellEnd"/>
+      <w:r>
+        <w:rPr>
+          <w:i/>
+          <w:iCs/>
+        </w:rPr>
+        <w:t>”.</w:t>
       </w:r>
     </w:p>
     <w:p>
@@ -1371,7 +1735,39 @@
           <w:b/>
           <w:bCs/>
         </w:rPr>
-        <w:t xml:space="preserve"> la rama “conTarea” en la rama “master”</w:t>
+        <w:t xml:space="preserve"> la rama “</w:t>
+      </w:r>
+      <w:proofErr w:type="spellStart"/>
+      <w:r>
+        <w:rPr>
+          <w:b/>
+          <w:bCs/>
+        </w:rPr>
+        <w:t>conTarea</w:t>
+      </w:r>
+      <w:proofErr w:type="spellEnd"/>
+      <w:r>
+        <w:rPr>
+          <w:b/>
+          <w:bCs/>
+        </w:rPr>
+        <w:t>” en la rama “</w:t>
+      </w:r>
+      <w:proofErr w:type="gramStart"/>
+      <w:r>
+        <w:rPr>
+          <w:b/>
+          <w:bCs/>
+        </w:rPr>
+        <w:t>master</w:t>
+      </w:r>
+      <w:proofErr w:type="gramEnd"/>
+      <w:r>
+        <w:rPr>
+          <w:b/>
+          <w:bCs/>
+        </w:rPr>
+        <w:t>”</w:t>
       </w:r>
       <w:r>
         <w:rPr>
@@ -1396,7 +1792,71 @@
         <w:t xml:space="preserve">Se usa el comando </w:t>
       </w:r>
       <w:r>
-        <w:t xml:space="preserve">“git checkout master” para cambiar a la rama “master. Luego se usa el comando “git merge conTarea” para fusionar el contenido de la rama “conTarea” dentro de la rama “master” </w:t>
+        <w:t>“</w:t>
+      </w:r>
+      <w:proofErr w:type="spellStart"/>
+      <w:r>
+        <w:t>git</w:t>
+      </w:r>
+      <w:proofErr w:type="spellEnd"/>
+      <w:r>
+        <w:t xml:space="preserve"> </w:t>
+      </w:r>
+      <w:proofErr w:type="spellStart"/>
+      <w:r>
+        <w:t>checkout</w:t>
+      </w:r>
+      <w:proofErr w:type="spellEnd"/>
+      <w:r>
+        <w:t xml:space="preserve"> </w:t>
+      </w:r>
+      <w:proofErr w:type="gramStart"/>
+      <w:r>
+        <w:t>master</w:t>
+      </w:r>
+      <w:proofErr w:type="gramEnd"/>
+      <w:r>
+        <w:t>” para cambiar a la rama “master. Luego se usa el comando “</w:t>
+      </w:r>
+      <w:proofErr w:type="spellStart"/>
+      <w:r>
+        <w:t>git</w:t>
+      </w:r>
+      <w:proofErr w:type="spellEnd"/>
+      <w:r>
+        <w:t xml:space="preserve"> </w:t>
+      </w:r>
+      <w:proofErr w:type="spellStart"/>
+      <w:r>
+        <w:t>merge</w:t>
+      </w:r>
+      <w:proofErr w:type="spellEnd"/>
+      <w:r>
+        <w:t xml:space="preserve"> </w:t>
+      </w:r>
+      <w:proofErr w:type="spellStart"/>
+      <w:r>
+        <w:t>conTarea</w:t>
+      </w:r>
+      <w:proofErr w:type="spellEnd"/>
+      <w:r>
+        <w:t>” para fusionar el contenido de la rama “</w:t>
+      </w:r>
+      <w:proofErr w:type="spellStart"/>
+      <w:r>
+        <w:t>conTarea</w:t>
+      </w:r>
+      <w:proofErr w:type="spellEnd"/>
+      <w:r>
+        <w:t>” dentro de la rama “</w:t>
+      </w:r>
+      <w:proofErr w:type="gramStart"/>
+      <w:r>
+        <w:t>master</w:t>
+      </w:r>
+      <w:proofErr w:type="gramEnd"/>
+      <w:r>
+        <w:t xml:space="preserve">” </w:t>
       </w:r>
       <w:r>
         <w:rPr>
@@ -1513,7 +1973,39 @@
           <w:i/>
           <w:iCs/>
         </w:rPr>
-        <w:t>e la rama “conTarea” dentro de la rama “master”.</w:t>
+        <w:t>e la rama “</w:t>
+      </w:r>
+      <w:proofErr w:type="spellStart"/>
+      <w:r>
+        <w:rPr>
+          <w:i/>
+          <w:iCs/>
+        </w:rPr>
+        <w:t>conTarea</w:t>
+      </w:r>
+      <w:proofErr w:type="spellEnd"/>
+      <w:r>
+        <w:rPr>
+          <w:i/>
+          <w:iCs/>
+        </w:rPr>
+        <w:t>” dentro de la rama “</w:t>
+      </w:r>
+      <w:proofErr w:type="gramStart"/>
+      <w:r>
+        <w:rPr>
+          <w:i/>
+          <w:iCs/>
+        </w:rPr>
+        <w:t>master</w:t>
+      </w:r>
+      <w:proofErr w:type="gramEnd"/>
+      <w:r>
+        <w:rPr>
+          <w:i/>
+          <w:iCs/>
+        </w:rPr>
+        <w:t>”.</w:t>
       </w:r>
     </w:p>
     <w:p>
@@ -1540,8 +2032,17 @@
           <w:b/>
           <w:bCs/>
         </w:rPr>
-        <w:t>Creación de la rama “udpTarea</w:t>
-      </w:r>
+        <w:t>Creación de la rama “</w:t>
+      </w:r>
+      <w:proofErr w:type="spellStart"/>
+      <w:r>
+        <w:rPr>
+          <w:b/>
+          <w:bCs/>
+        </w:rPr>
+        <w:t>udpTarea</w:t>
+      </w:r>
+      <w:proofErr w:type="spellEnd"/>
       <w:r>
         <w:rPr>
           <w:b/>
@@ -1571,17 +2072,59 @@
       <w:r>
         <w:t>Se crea la rama “</w:t>
       </w:r>
+      <w:proofErr w:type="spellStart"/>
       <w:r>
         <w:t>upd</w:t>
       </w:r>
       <w:r>
-        <w:t xml:space="preserve">Tarea”, usando el comando “git checkout -b </w:t>
-      </w:r>
+        <w:t>Tarea</w:t>
+      </w:r>
+      <w:proofErr w:type="spellEnd"/>
+      <w:r>
+        <w:t>”, usando el comando “</w:t>
+      </w:r>
+      <w:proofErr w:type="spellStart"/>
+      <w:r>
+        <w:t>git</w:t>
+      </w:r>
+      <w:proofErr w:type="spellEnd"/>
+      <w:r>
+        <w:t xml:space="preserve"> </w:t>
+      </w:r>
+      <w:proofErr w:type="spellStart"/>
+      <w:r>
+        <w:t>checkout</w:t>
+      </w:r>
+      <w:proofErr w:type="spellEnd"/>
+      <w:r>
+        <w:t xml:space="preserve"> -b </w:t>
+      </w:r>
+      <w:proofErr w:type="spellStart"/>
       <w:r>
         <w:t>upd</w:t>
       </w:r>
       <w:r>
-        <w:t xml:space="preserve">Tarea” y se verifica que se está trabajando sobre ella usando el comando “git status” </w:t>
+        <w:t>Tarea</w:t>
+      </w:r>
+      <w:proofErr w:type="spellEnd"/>
+      <w:r>
+        <w:t>” y se verifica que se está trabajando sobre ella usando el comando “</w:t>
+      </w:r>
+      <w:proofErr w:type="spellStart"/>
+      <w:r>
+        <w:t>git</w:t>
+      </w:r>
+      <w:proofErr w:type="spellEnd"/>
+      <w:r>
+        <w:t xml:space="preserve"> </w:t>
+      </w:r>
+      <w:proofErr w:type="gramStart"/>
+      <w:r>
+        <w:t>status</w:t>
+      </w:r>
+      <w:proofErr w:type="gramEnd"/>
+      <w:r>
+        <w:t xml:space="preserve">” </w:t>
       </w:r>
       <w:r>
         <w:rPr>
@@ -1626,13 +2169,31 @@
         <w:jc w:val="both"/>
       </w:pPr>
       <w:r>
-        <w:t xml:space="preserve">Se hacen las modificaciones necesarias en el archivo .html, creando la función para </w:t>
+        <w:t>Se hacen las modificaciones necesarias en el archivo .</w:t>
+      </w:r>
+      <w:proofErr w:type="spellStart"/>
+      <w:r>
+        <w:t>html</w:t>
+      </w:r>
+      <w:proofErr w:type="spellEnd"/>
+      <w:r>
+        <w:t xml:space="preserve">, creando la función para </w:t>
       </w:r>
       <w:r>
         <w:t>actualizar</w:t>
       </w:r>
       <w:r>
-        <w:t xml:space="preserve"> los datos del Local Storage y que se ejecute al darle click en el botón “</w:t>
+        <w:t xml:space="preserve"> los datos del Local Storage y que se ejecute al darle </w:t>
+      </w:r>
+      <w:proofErr w:type="spellStart"/>
+      <w:proofErr w:type="gramStart"/>
+      <w:r>
+        <w:t>click</w:t>
+      </w:r>
+      <w:proofErr w:type="spellEnd"/>
+      <w:proofErr w:type="gramEnd"/>
+      <w:r>
+        <w:t xml:space="preserve"> en el botón “</w:t>
       </w:r>
       <w:r>
         <w:t>Actualizar</w:t>
@@ -1683,7 +2244,80 @@
         <w:jc w:val="both"/>
       </w:pPr>
       <w:r>
-        <w:t xml:space="preserve">Finalmente, se guardan los cambios en la carpeta del repositorio y se procede a guardarlos en la zona Stage de la rama usando el comando “git add .” y se hace el Commit con “git commit -m “Commit 2 – Consultar Tarea”” </w:t>
+        <w:t xml:space="preserve">Finalmente, se guardan los cambios en la carpeta del repositorio y se procede a guardarlos en la zona </w:t>
+      </w:r>
+      <w:proofErr w:type="spellStart"/>
+      <w:r>
+        <w:t>Stage</w:t>
+      </w:r>
+      <w:proofErr w:type="spellEnd"/>
+      <w:r>
+        <w:t xml:space="preserve"> de la rama usando el comando “</w:t>
+      </w:r>
+      <w:proofErr w:type="spellStart"/>
+      <w:r>
+        <w:t>git</w:t>
+      </w:r>
+      <w:proofErr w:type="spellEnd"/>
+      <w:r>
+        <w:t xml:space="preserve"> </w:t>
+      </w:r>
+      <w:proofErr w:type="spellStart"/>
+      <w:proofErr w:type="gramStart"/>
+      <w:r>
+        <w:t>add</w:t>
+      </w:r>
+      <w:proofErr w:type="spellEnd"/>
+      <w:r>
+        <w:t xml:space="preserve"> .</w:t>
+      </w:r>
+      <w:proofErr w:type="gramEnd"/>
+      <w:r>
+        <w:t xml:space="preserve">” y se hace el </w:t>
+      </w:r>
+      <w:proofErr w:type="spellStart"/>
+      <w:r>
+        <w:t>Commit</w:t>
+      </w:r>
+      <w:proofErr w:type="spellEnd"/>
+      <w:r>
+        <w:t xml:space="preserve"> con “</w:t>
+      </w:r>
+      <w:proofErr w:type="spellStart"/>
+      <w:r>
+        <w:t>git</w:t>
+      </w:r>
+      <w:proofErr w:type="spellEnd"/>
+      <w:r>
+        <w:t xml:space="preserve"> </w:t>
+      </w:r>
+      <w:proofErr w:type="spellStart"/>
+      <w:r>
+        <w:t>commit</w:t>
+      </w:r>
+      <w:proofErr w:type="spellEnd"/>
+      <w:r>
+        <w:t xml:space="preserve"> -m “</w:t>
+      </w:r>
+      <w:proofErr w:type="spellStart"/>
+      <w:r>
+        <w:t>Commit</w:t>
+      </w:r>
+      <w:proofErr w:type="spellEnd"/>
+      <w:r>
+        <w:t xml:space="preserve"> </w:t>
+      </w:r>
+      <w:r>
+        <w:t>3</w:t>
+      </w:r>
+      <w:r>
+        <w:t xml:space="preserve"> – </w:t>
+      </w:r>
+      <w:r>
+        <w:t>Actualizar</w:t>
+      </w:r>
+      <w:r>
+        <w:t xml:space="preserve"> Tarea”” </w:t>
       </w:r>
       <w:r>
         <w:rPr>
@@ -1769,9 +2403,33 @@
       <w:pPr>
         <w:pStyle w:val="Prrafodelista"/>
         <w:jc w:val="center"/>
-      </w:pPr>
-      <w:r>
-        <w:t>Imagen 11. Creación de la rama “updTarea”.</w:t>
+        <w:rPr>
+          <w:i/>
+          <w:iCs/>
+        </w:rPr>
+      </w:pPr>
+      <w:r>
+        <w:rPr>
+          <w:i/>
+          <w:iCs/>
+        </w:rPr>
+        <w:t>Imagen 11. Creación de la rama “</w:t>
+      </w:r>
+      <w:proofErr w:type="spellStart"/>
+      <w:r>
+        <w:rPr>
+          <w:i/>
+          <w:iCs/>
+        </w:rPr>
+        <w:t>updTarea</w:t>
+      </w:r>
+      <w:proofErr w:type="spellEnd"/>
+      <w:r>
+        <w:rPr>
+          <w:i/>
+          <w:iCs/>
+        </w:rPr>
+        <w:t>”.</w:t>
       </w:r>
     </w:p>
     <w:p>
@@ -1828,8 +2486,16 @@
       <w:pPr>
         <w:pStyle w:val="Prrafodelista"/>
         <w:jc w:val="center"/>
-      </w:pPr>
-      <w:r>
+        <w:rPr>
+          <w:i/>
+          <w:iCs/>
+        </w:rPr>
+      </w:pPr>
+      <w:r>
+        <w:rPr>
+          <w:i/>
+          <w:iCs/>
+        </w:rPr>
         <w:t>Imagen 12. Creación de la función para actualizar datos en el Local Storage.</w:t>
       </w:r>
     </w:p>
@@ -1838,6 +2504,82 @@
         <w:pStyle w:val="Prrafodelista"/>
         <w:jc w:val="center"/>
       </w:pPr>
+    </w:p>
+    <w:p>
+      <w:pPr>
+        <w:pStyle w:val="Prrafodelista"/>
+        <w:jc w:val="center"/>
+      </w:pPr>
+      <w:r>
+        <w:drawing>
+          <wp:inline distT="0" distB="0" distL="0" distR="0" wp14:anchorId="231C879E" wp14:editId="0612A71B">
+            <wp:extent cx="5135880" cy="1587021"/>
+            <wp:effectExtent l="0" t="0" r="7620" b="0"/>
+            <wp:docPr id="1170756128" name="Imagen 1"/>
+            <wp:cNvGraphicFramePr>
+              <a:graphicFrameLocks xmlns:a="http://schemas.openxmlformats.org/drawingml/2006/main" noChangeAspect="1"/>
+            </wp:cNvGraphicFramePr>
+            <a:graphic xmlns:a="http://schemas.openxmlformats.org/drawingml/2006/main">
+              <a:graphicData uri="http://schemas.openxmlformats.org/drawingml/2006/picture">
+                <pic:pic xmlns:pic="http://schemas.openxmlformats.org/drawingml/2006/picture">
+                  <pic:nvPicPr>
+                    <pic:cNvPr id="1170756128" name=""/>
+                    <pic:cNvPicPr/>
+                  </pic:nvPicPr>
+                  <pic:blipFill>
+                    <a:blip r:embed="rId17"/>
+                    <a:stretch>
+                      <a:fillRect/>
+                    </a:stretch>
+                  </pic:blipFill>
+                  <pic:spPr>
+                    <a:xfrm>
+                      <a:off x="0" y="0"/>
+                      <a:ext cx="5142758" cy="1589146"/>
+                    </a:xfrm>
+                    <a:prstGeom prst="rect">
+                      <a:avLst/>
+                    </a:prstGeom>
+                  </pic:spPr>
+                </pic:pic>
+              </a:graphicData>
+            </a:graphic>
+          </wp:inline>
+        </w:drawing>
+      </w:r>
+    </w:p>
+    <w:p>
+      <w:pPr>
+        <w:pStyle w:val="Prrafodelista"/>
+        <w:jc w:val="center"/>
+        <w:rPr>
+          <w:i/>
+          <w:iCs/>
+        </w:rPr>
+      </w:pPr>
+      <w:r>
+        <w:rPr>
+          <w:i/>
+          <w:iCs/>
+        </w:rPr>
+        <w:t>Imagen 13. Cambios guardados en la rama “</w:t>
+      </w:r>
+      <w:proofErr w:type="spellStart"/>
+      <w:r>
+        <w:rPr>
+          <w:i/>
+          <w:iCs/>
+        </w:rPr>
+        <w:t>updTarea</w:t>
+      </w:r>
+      <w:proofErr w:type="spellEnd"/>
+      <w:r>
+        <w:rPr>
+          <w:i/>
+          <w:iCs/>
+        </w:rPr>
+        <w:t>”.</w:t>
+      </w:r>
     </w:p>
     <w:p>
       <w:pPr>
@@ -1853,31 +2595,321 @@
           <w:numId w:val="1"/>
         </w:numPr>
         <w:jc w:val="both"/>
-      </w:pPr>
-      <w:r>
+        <w:rPr>
+          <w:b/>
+          <w:bCs/>
+        </w:rPr>
+      </w:pPr>
+      <w:r>
+        <w:rPr>
+          <w:b/>
+          <w:bCs/>
+        </w:rPr>
         <w:t>Fusi</w:t>
       </w:r>
       <w:r>
+        <w:rPr>
+          <w:b/>
+          <w:bCs/>
+        </w:rPr>
         <w:t>ón de</w:t>
       </w:r>
       <w:r>
-        <w:t xml:space="preserve"> la rama “updTare</w:t>
-      </w:r>
-      <w:r>
+        <w:rPr>
+          <w:b/>
+          <w:bCs/>
+        </w:rPr>
+        <w:t xml:space="preserve"> la rama “</w:t>
+      </w:r>
+      <w:proofErr w:type="spellStart"/>
+      <w:r>
+        <w:rPr>
+          <w:b/>
+          <w:bCs/>
+        </w:rPr>
+        <w:t>updTare</w:t>
+      </w:r>
+      <w:r>
+        <w:rPr>
+          <w:b/>
+          <w:bCs/>
+        </w:rPr>
         <w:t>a</w:t>
       </w:r>
-      <w:r>
+      <w:proofErr w:type="spellEnd"/>
+      <w:r>
+        <w:rPr>
+          <w:b/>
+          <w:bCs/>
+        </w:rPr>
         <w:t xml:space="preserve">” </w:t>
       </w:r>
       <w:r>
+        <w:rPr>
+          <w:b/>
+          <w:bCs/>
+        </w:rPr>
         <w:t>e</w:t>
       </w:r>
       <w:r>
-        <w:t>n la rama “master”</w:t>
-      </w:r>
-      <w:r>
+        <w:rPr>
+          <w:b/>
+          <w:bCs/>
+        </w:rPr>
+        <w:t>n la rama “</w:t>
+      </w:r>
+      <w:proofErr w:type="gramStart"/>
+      <w:r>
+        <w:rPr>
+          <w:b/>
+          <w:bCs/>
+        </w:rPr>
+        <w:t>master</w:t>
+      </w:r>
+      <w:proofErr w:type="gramEnd"/>
+      <w:r>
+        <w:rPr>
+          <w:b/>
+          <w:bCs/>
+        </w:rPr>
+        <w:t>”</w:t>
+      </w:r>
+      <w:r>
+        <w:rPr>
+          <w:b/>
+          <w:bCs/>
+        </w:rPr>
         <w:t>:</w:t>
       </w:r>
+    </w:p>
+    <w:p>
+      <w:pPr>
+        <w:pStyle w:val="Prrafodelista"/>
+        <w:jc w:val="both"/>
+      </w:pPr>
+    </w:p>
+    <w:p>
+      <w:pPr>
+        <w:pStyle w:val="Prrafodelista"/>
+        <w:jc w:val="both"/>
+      </w:pPr>
+      <w:r>
+        <w:t>Se usa el comando “</w:t>
+      </w:r>
+      <w:proofErr w:type="spellStart"/>
+      <w:r>
+        <w:t>git</w:t>
+      </w:r>
+      <w:proofErr w:type="spellEnd"/>
+      <w:r>
+        <w:t xml:space="preserve"> </w:t>
+      </w:r>
+      <w:proofErr w:type="spellStart"/>
+      <w:r>
+        <w:t>checkout</w:t>
+      </w:r>
+      <w:proofErr w:type="spellEnd"/>
+      <w:r>
+        <w:t xml:space="preserve"> </w:t>
+      </w:r>
+      <w:proofErr w:type="gramStart"/>
+      <w:r>
+        <w:t>master</w:t>
+      </w:r>
+      <w:proofErr w:type="gramEnd"/>
+      <w:r>
+        <w:t>” para cambiar a la rama “master. Luego se usa el comando “</w:t>
+      </w:r>
+      <w:proofErr w:type="spellStart"/>
+      <w:r>
+        <w:t>git</w:t>
+      </w:r>
+      <w:proofErr w:type="spellEnd"/>
+      <w:r>
+        <w:t xml:space="preserve"> </w:t>
+      </w:r>
+      <w:proofErr w:type="spellStart"/>
+      <w:r>
+        <w:t>merge</w:t>
+      </w:r>
+      <w:proofErr w:type="spellEnd"/>
+      <w:r>
+        <w:t xml:space="preserve"> </w:t>
+      </w:r>
+      <w:proofErr w:type="spellStart"/>
+      <w:r>
+        <w:t>upd</w:t>
+      </w:r>
+      <w:r>
+        <w:t>Tarea</w:t>
+      </w:r>
+      <w:proofErr w:type="spellEnd"/>
+      <w:r>
+        <w:t>” para fusionar el contenido de la rama “</w:t>
+      </w:r>
+      <w:proofErr w:type="spellStart"/>
+      <w:r>
+        <w:t>upd</w:t>
+      </w:r>
+      <w:r>
+        <w:t>Tarea</w:t>
+      </w:r>
+      <w:proofErr w:type="spellEnd"/>
+      <w:r>
+        <w:t>” dentro de la rama “</w:t>
+      </w:r>
+      <w:proofErr w:type="gramStart"/>
+      <w:r>
+        <w:t>master</w:t>
+      </w:r>
+      <w:proofErr w:type="gramEnd"/>
+      <w:r>
+        <w:t xml:space="preserve">” </w:t>
+      </w:r>
+      <w:r>
+        <w:rPr>
+          <w:b/>
+          <w:bCs/>
+          <w:i/>
+          <w:iCs/>
+        </w:rPr>
+        <w:t xml:space="preserve">(Ver imagen </w:t>
+      </w:r>
+      <w:r>
+        <w:rPr>
+          <w:b/>
+          <w:bCs/>
+          <w:i/>
+          <w:iCs/>
+        </w:rPr>
+        <w:t>1</w:t>
+      </w:r>
+      <w:r>
+        <w:rPr>
+          <w:b/>
+          <w:bCs/>
+          <w:i/>
+          <w:iCs/>
+        </w:rPr>
+        <w:t>4</w:t>
+      </w:r>
+      <w:r>
+        <w:rPr>
+          <w:b/>
+          <w:bCs/>
+          <w:i/>
+          <w:iCs/>
+        </w:rPr>
+        <w:t>)</w:t>
+      </w:r>
+      <w:r>
+        <w:t>.</w:t>
+      </w:r>
+    </w:p>
+    <w:p>
+      <w:pPr>
+        <w:pStyle w:val="Prrafodelista"/>
+        <w:jc w:val="both"/>
+      </w:pPr>
+    </w:p>
+    <w:p>
+      <w:pPr>
+        <w:pStyle w:val="Prrafodelista"/>
+        <w:jc w:val="center"/>
+      </w:pPr>
+      <w:r>
+        <w:lastRenderedPageBreak/>
+        <w:drawing>
+          <wp:inline distT="0" distB="0" distL="0" distR="0" wp14:anchorId="34B41675" wp14:editId="16B60E89">
+            <wp:extent cx="5097780" cy="893467"/>
+            <wp:effectExtent l="0" t="0" r="7620" b="1905"/>
+            <wp:docPr id="1876690229" name="Imagen 1" descr="Texto&#10;&#10;Descripción generada automáticamente"/>
+            <wp:cNvGraphicFramePr>
+              <a:graphicFrameLocks xmlns:a="http://schemas.openxmlformats.org/drawingml/2006/main" noChangeAspect="1"/>
+            </wp:cNvGraphicFramePr>
+            <a:graphic xmlns:a="http://schemas.openxmlformats.org/drawingml/2006/main">
+              <a:graphicData uri="http://schemas.openxmlformats.org/drawingml/2006/picture">
+                <pic:pic xmlns:pic="http://schemas.openxmlformats.org/drawingml/2006/picture">
+                  <pic:nvPicPr>
+                    <pic:cNvPr id="1876690229" name="Imagen 1" descr="Texto&#10;&#10;Descripción generada automáticamente"/>
+                    <pic:cNvPicPr/>
+                  </pic:nvPicPr>
+                  <pic:blipFill>
+                    <a:blip r:embed="rId18"/>
+                    <a:stretch>
+                      <a:fillRect/>
+                    </a:stretch>
+                  </pic:blipFill>
+                  <pic:spPr>
+                    <a:xfrm>
+                      <a:off x="0" y="0"/>
+                      <a:ext cx="5118983" cy="897183"/>
+                    </a:xfrm>
+                    <a:prstGeom prst="rect">
+                      <a:avLst/>
+                    </a:prstGeom>
+                  </pic:spPr>
+                </pic:pic>
+              </a:graphicData>
+            </a:graphic>
+          </wp:inline>
+        </w:drawing>
+      </w:r>
+    </w:p>
+    <w:p>
+      <w:pPr>
+        <w:pStyle w:val="Prrafodelista"/>
+        <w:jc w:val="center"/>
+        <w:rPr>
+          <w:i/>
+          <w:iCs/>
+        </w:rPr>
+      </w:pPr>
+      <w:r>
+        <w:rPr>
+          <w:i/>
+          <w:iCs/>
+        </w:rPr>
+        <w:t>Imagen 14. Fusión de la rama “</w:t>
+      </w:r>
+      <w:proofErr w:type="spellStart"/>
+      <w:r>
+        <w:rPr>
+          <w:i/>
+          <w:iCs/>
+        </w:rPr>
+        <w:t>updTarea</w:t>
+      </w:r>
+      <w:proofErr w:type="spellEnd"/>
+      <w:r>
+        <w:rPr>
+          <w:i/>
+          <w:iCs/>
+        </w:rPr>
+        <w:t>” dentro de la rama “</w:t>
+      </w:r>
+      <w:proofErr w:type="gramStart"/>
+      <w:r>
+        <w:rPr>
+          <w:i/>
+          <w:iCs/>
+        </w:rPr>
+        <w:t>master</w:t>
+      </w:r>
+      <w:proofErr w:type="gramEnd"/>
+      <w:r>
+        <w:rPr>
+          <w:i/>
+          <w:iCs/>
+        </w:rPr>
+        <w:t>”.</w:t>
+      </w:r>
+    </w:p>
+    <w:p>
+      <w:pPr>
+        <w:pStyle w:val="Prrafodelista"/>
+        <w:jc w:val="both"/>
+      </w:pPr>
     </w:p>
     <w:p>
       <w:pPr>
@@ -1887,13 +2919,491 @@
           <w:numId w:val="1"/>
         </w:numPr>
         <w:jc w:val="both"/>
-      </w:pPr>
-      <w:r>
-        <w:t xml:space="preserve">Creación de la rama “eliTarea”, donde se </w:t>
-      </w:r>
-      <w:r>
+        <w:rPr>
+          <w:b/>
+          <w:bCs/>
+        </w:rPr>
+      </w:pPr>
+      <w:r>
+        <w:rPr>
+          <w:b/>
+          <w:bCs/>
+        </w:rPr>
+        <w:t>Creación de la rama “</w:t>
+      </w:r>
+      <w:proofErr w:type="spellStart"/>
+      <w:r>
+        <w:rPr>
+          <w:b/>
+          <w:bCs/>
+        </w:rPr>
+        <w:t>eliTarea</w:t>
+      </w:r>
+      <w:proofErr w:type="spellEnd"/>
+      <w:r>
+        <w:rPr>
+          <w:b/>
+          <w:bCs/>
+        </w:rPr>
+        <w:t xml:space="preserve">”, donde se </w:t>
+      </w:r>
+      <w:r>
+        <w:rPr>
+          <w:b/>
+          <w:bCs/>
+        </w:rPr>
         <w:t>agrega la funcionalidad de eliminar una tarea:</w:t>
       </w:r>
+    </w:p>
+    <w:p>
+      <w:pPr>
+        <w:pStyle w:val="Prrafodelista"/>
+        <w:jc w:val="both"/>
+      </w:pPr>
+    </w:p>
+    <w:p>
+      <w:pPr>
+        <w:pStyle w:val="Prrafodelista"/>
+        <w:jc w:val="both"/>
+      </w:pPr>
+      <w:r>
+        <w:t>Se crea la rama “</w:t>
+      </w:r>
+      <w:proofErr w:type="spellStart"/>
+      <w:r>
+        <w:t>eli</w:t>
+      </w:r>
+      <w:r>
+        <w:t>Tarea</w:t>
+      </w:r>
+      <w:proofErr w:type="spellEnd"/>
+      <w:r>
+        <w:t>”, usando el comando “</w:t>
+      </w:r>
+      <w:proofErr w:type="spellStart"/>
+      <w:r>
+        <w:t>git</w:t>
+      </w:r>
+      <w:proofErr w:type="spellEnd"/>
+      <w:r>
+        <w:t xml:space="preserve"> </w:t>
+      </w:r>
+      <w:proofErr w:type="spellStart"/>
+      <w:r>
+        <w:t>checkout</w:t>
+      </w:r>
+      <w:proofErr w:type="spellEnd"/>
+      <w:r>
+        <w:t xml:space="preserve"> -b </w:t>
+      </w:r>
+      <w:proofErr w:type="spellStart"/>
+      <w:r>
+        <w:t>eli</w:t>
+      </w:r>
+      <w:r>
+        <w:t>Tarea</w:t>
+      </w:r>
+      <w:proofErr w:type="spellEnd"/>
+      <w:r>
+        <w:t>” y se verifica que se está trabajando sobre ella usando el comando “</w:t>
+      </w:r>
+      <w:proofErr w:type="spellStart"/>
+      <w:r>
+        <w:t>git</w:t>
+      </w:r>
+      <w:proofErr w:type="spellEnd"/>
+      <w:r>
+        <w:t xml:space="preserve"> </w:t>
+      </w:r>
+      <w:proofErr w:type="gramStart"/>
+      <w:r>
+        <w:t>status</w:t>
+      </w:r>
+      <w:proofErr w:type="gramEnd"/>
+      <w:r>
+        <w:t xml:space="preserve">” </w:t>
+      </w:r>
+      <w:r>
+        <w:rPr>
+          <w:b/>
+          <w:bCs/>
+          <w:i/>
+          <w:iCs/>
+        </w:rPr>
+        <w:t xml:space="preserve">(Ver Imagen </w:t>
+      </w:r>
+      <w:r>
+        <w:rPr>
+          <w:b/>
+          <w:bCs/>
+          <w:i/>
+          <w:iCs/>
+        </w:rPr>
+        <w:t>1</w:t>
+      </w:r>
+      <w:r>
+        <w:rPr>
+          <w:b/>
+          <w:bCs/>
+          <w:i/>
+          <w:iCs/>
+        </w:rPr>
+        <w:t>5</w:t>
+      </w:r>
+      <w:r>
+        <w:rPr>
+          <w:b/>
+          <w:bCs/>
+          <w:i/>
+          <w:iCs/>
+        </w:rPr>
+        <w:t>)</w:t>
+      </w:r>
+      <w:r>
+        <w:t>.</w:t>
+      </w:r>
+    </w:p>
+    <w:p>
+      <w:pPr>
+        <w:pStyle w:val="Prrafodelista"/>
+        <w:jc w:val="both"/>
+      </w:pPr>
+    </w:p>
+    <w:p>
+      <w:pPr>
+        <w:pStyle w:val="Prrafodelista"/>
+        <w:jc w:val="both"/>
+      </w:pPr>
+      <w:r>
+        <w:t>Se hacen las modificaciones necesarias en el archivo .</w:t>
+      </w:r>
+      <w:proofErr w:type="spellStart"/>
+      <w:r>
+        <w:t>html</w:t>
+      </w:r>
+      <w:proofErr w:type="spellEnd"/>
+      <w:r>
+        <w:t xml:space="preserve">, creando la función para </w:t>
+      </w:r>
+      <w:r>
+        <w:t>eliminar</w:t>
+      </w:r>
+      <w:r>
+        <w:t xml:space="preserve"> los datos del Local Storage y que se ejecute al darle </w:t>
+      </w:r>
+      <w:proofErr w:type="spellStart"/>
+      <w:proofErr w:type="gramStart"/>
+      <w:r>
+        <w:t>click</w:t>
+      </w:r>
+      <w:proofErr w:type="spellEnd"/>
+      <w:proofErr w:type="gramEnd"/>
+      <w:r>
+        <w:t xml:space="preserve"> en el botón “</w:t>
+      </w:r>
+      <w:r>
+        <w:t>Eliminar</w:t>
+      </w:r>
+      <w:r>
+        <w:t xml:space="preserve">” </w:t>
+      </w:r>
+      <w:r>
+        <w:rPr>
+          <w:b/>
+          <w:bCs/>
+          <w:i/>
+          <w:iCs/>
+        </w:rPr>
+        <w:t xml:space="preserve">(Ver Imagen </w:t>
+      </w:r>
+      <w:r>
+        <w:rPr>
+          <w:b/>
+          <w:bCs/>
+          <w:i/>
+          <w:iCs/>
+        </w:rPr>
+        <w:t>1</w:t>
+      </w:r>
+      <w:r>
+        <w:rPr>
+          <w:b/>
+          <w:bCs/>
+          <w:i/>
+          <w:iCs/>
+        </w:rPr>
+        <w:t>6</w:t>
+      </w:r>
+      <w:r>
+        <w:rPr>
+          <w:b/>
+          <w:bCs/>
+          <w:i/>
+          <w:iCs/>
+        </w:rPr>
+        <w:t>)</w:t>
+      </w:r>
+      <w:r>
+        <w:t>. También se verifica la funcionalidad del botón desde el navegador.</w:t>
+      </w:r>
+    </w:p>
+    <w:p>
+      <w:pPr>
+        <w:pStyle w:val="Prrafodelista"/>
+        <w:jc w:val="both"/>
+      </w:pPr>
+    </w:p>
+    <w:p>
+      <w:pPr>
+        <w:pStyle w:val="Prrafodelista"/>
+        <w:jc w:val="both"/>
+      </w:pPr>
+      <w:r>
+        <w:t xml:space="preserve">Finalmente, se guardan los cambios en la carpeta del repositorio y se procede a guardarlos en la zona </w:t>
+      </w:r>
+      <w:proofErr w:type="spellStart"/>
+      <w:r>
+        <w:t>Stage</w:t>
+      </w:r>
+      <w:proofErr w:type="spellEnd"/>
+      <w:r>
+        <w:t xml:space="preserve"> de la rama usando el comando “</w:t>
+      </w:r>
+      <w:proofErr w:type="spellStart"/>
+      <w:r>
+        <w:t>git</w:t>
+      </w:r>
+      <w:proofErr w:type="spellEnd"/>
+      <w:r>
+        <w:t xml:space="preserve"> </w:t>
+      </w:r>
+      <w:proofErr w:type="spellStart"/>
+      <w:proofErr w:type="gramStart"/>
+      <w:r>
+        <w:t>add</w:t>
+      </w:r>
+      <w:proofErr w:type="spellEnd"/>
+      <w:r>
+        <w:t xml:space="preserve"> .</w:t>
+      </w:r>
+      <w:proofErr w:type="gramEnd"/>
+      <w:r>
+        <w:t xml:space="preserve">” y se hace el </w:t>
+      </w:r>
+      <w:proofErr w:type="spellStart"/>
+      <w:r>
+        <w:t>Commit</w:t>
+      </w:r>
+      <w:proofErr w:type="spellEnd"/>
+      <w:r>
+        <w:t xml:space="preserve"> con “</w:t>
+      </w:r>
+      <w:proofErr w:type="spellStart"/>
+      <w:r>
+        <w:t>git</w:t>
+      </w:r>
+      <w:proofErr w:type="spellEnd"/>
+      <w:r>
+        <w:t xml:space="preserve"> </w:t>
+      </w:r>
+      <w:proofErr w:type="spellStart"/>
+      <w:r>
+        <w:t>commit</w:t>
+      </w:r>
+      <w:proofErr w:type="spellEnd"/>
+      <w:r>
+        <w:t xml:space="preserve"> -m “</w:t>
+      </w:r>
+      <w:proofErr w:type="spellStart"/>
+      <w:r>
+        <w:t>Commit</w:t>
+      </w:r>
+      <w:proofErr w:type="spellEnd"/>
+      <w:r>
+        <w:t xml:space="preserve"> </w:t>
+      </w:r>
+      <w:r>
+        <w:t>4</w:t>
+      </w:r>
+      <w:r>
+        <w:t xml:space="preserve"> – </w:t>
+      </w:r>
+      <w:r>
+        <w:t>Eliminar</w:t>
+      </w:r>
+      <w:r>
+        <w:t xml:space="preserve"> Tarea”” </w:t>
+      </w:r>
+      <w:r>
+        <w:rPr>
+          <w:b/>
+          <w:bCs/>
+          <w:i/>
+          <w:iCs/>
+        </w:rPr>
+        <w:t xml:space="preserve">(Ver Imagen </w:t>
+      </w:r>
+      <w:r>
+        <w:rPr>
+          <w:b/>
+          <w:bCs/>
+          <w:i/>
+          <w:iCs/>
+        </w:rPr>
+        <w:t>1</w:t>
+      </w:r>
+      <w:r>
+        <w:rPr>
+          <w:b/>
+          <w:bCs/>
+          <w:i/>
+          <w:iCs/>
+        </w:rPr>
+        <w:t>7</w:t>
+      </w:r>
+      <w:r>
+        <w:rPr>
+          <w:b/>
+          <w:bCs/>
+          <w:i/>
+          <w:iCs/>
+        </w:rPr>
+        <w:t>)</w:t>
+      </w:r>
+      <w:r>
+        <w:t>.</w:t>
+      </w:r>
+    </w:p>
+    <w:p>
+      <w:pPr>
+        <w:pStyle w:val="Prrafodelista"/>
+        <w:jc w:val="both"/>
+      </w:pPr>
+    </w:p>
+    <w:p>
+      <w:pPr>
+        <w:pStyle w:val="Prrafodelista"/>
+        <w:jc w:val="center"/>
+      </w:pPr>
+      <w:r>
+        <w:drawing>
+          <wp:inline distT="0" distB="0" distL="0" distR="0" wp14:anchorId="131E35F0" wp14:editId="56B92178">
+            <wp:extent cx="5158740" cy="577279"/>
+            <wp:effectExtent l="0" t="0" r="3810" b="0"/>
+            <wp:docPr id="1650439404" name="Imagen 1"/>
+            <wp:cNvGraphicFramePr>
+              <a:graphicFrameLocks xmlns:a="http://schemas.openxmlformats.org/drawingml/2006/main" noChangeAspect="1"/>
+            </wp:cNvGraphicFramePr>
+            <a:graphic xmlns:a="http://schemas.openxmlformats.org/drawingml/2006/main">
+              <a:graphicData uri="http://schemas.openxmlformats.org/drawingml/2006/picture">
+                <pic:pic xmlns:pic="http://schemas.openxmlformats.org/drawingml/2006/picture">
+                  <pic:nvPicPr>
+                    <pic:cNvPr id="1650439404" name=""/>
+                    <pic:cNvPicPr/>
+                  </pic:nvPicPr>
+                  <pic:blipFill>
+                    <a:blip r:embed="rId19"/>
+                    <a:stretch>
+                      <a:fillRect/>
+                    </a:stretch>
+                  </pic:blipFill>
+                  <pic:spPr>
+                    <a:xfrm>
+                      <a:off x="0" y="0"/>
+                      <a:ext cx="5190521" cy="580835"/>
+                    </a:xfrm>
+                    <a:prstGeom prst="rect">
+                      <a:avLst/>
+                    </a:prstGeom>
+                  </pic:spPr>
+                </pic:pic>
+              </a:graphicData>
+            </a:graphic>
+          </wp:inline>
+        </w:drawing>
+      </w:r>
+    </w:p>
+    <w:p>
+      <w:pPr>
+        <w:pStyle w:val="Prrafodelista"/>
+        <w:jc w:val="center"/>
+      </w:pPr>
+      <w:r>
+        <w:t>Imagen 15. Creación de la rama “</w:t>
+      </w:r>
+      <w:proofErr w:type="spellStart"/>
+      <w:r>
+        <w:t>eliTarea</w:t>
+      </w:r>
+      <w:proofErr w:type="spellEnd"/>
+      <w:r>
+        <w:t>”.</w:t>
+      </w:r>
+    </w:p>
+    <w:p>
+      <w:pPr>
+        <w:pStyle w:val="Prrafodelista"/>
+        <w:jc w:val="center"/>
+      </w:pPr>
+    </w:p>
+    <w:p>
+      <w:pPr>
+        <w:pStyle w:val="Prrafodelista"/>
+        <w:jc w:val="center"/>
+      </w:pPr>
+      <w:r>
+        <w:lastRenderedPageBreak/>
+        <w:drawing>
+          <wp:inline distT="0" distB="0" distL="0" distR="0" wp14:anchorId="16D0A268" wp14:editId="50711486">
+            <wp:extent cx="5143500" cy="3675758"/>
+            <wp:effectExtent l="0" t="0" r="0" b="1270"/>
+            <wp:docPr id="62160602" name="Imagen 1"/>
+            <wp:cNvGraphicFramePr>
+              <a:graphicFrameLocks xmlns:a="http://schemas.openxmlformats.org/drawingml/2006/main" noChangeAspect="1"/>
+            </wp:cNvGraphicFramePr>
+            <a:graphic xmlns:a="http://schemas.openxmlformats.org/drawingml/2006/main">
+              <a:graphicData uri="http://schemas.openxmlformats.org/drawingml/2006/picture">
+                <pic:pic xmlns:pic="http://schemas.openxmlformats.org/drawingml/2006/picture">
+                  <pic:nvPicPr>
+                    <pic:cNvPr id="62160602" name=""/>
+                    <pic:cNvPicPr/>
+                  </pic:nvPicPr>
+                  <pic:blipFill>
+                    <a:blip r:embed="rId20"/>
+                    <a:stretch>
+                      <a:fillRect/>
+                    </a:stretch>
+                  </pic:blipFill>
+                  <pic:spPr>
+                    <a:xfrm>
+                      <a:off x="0" y="0"/>
+                      <a:ext cx="5147435" cy="3678570"/>
+                    </a:xfrm>
+                    <a:prstGeom prst="rect">
+                      <a:avLst/>
+                    </a:prstGeom>
+                  </pic:spPr>
+                </pic:pic>
+              </a:graphicData>
+            </a:graphic>
+          </wp:inline>
+        </w:drawing>
+      </w:r>
+    </w:p>
+    <w:p>
+      <w:pPr>
+        <w:pStyle w:val="Prrafodelista"/>
+        <w:jc w:val="center"/>
+      </w:pPr>
+      <w:r>
+        <w:t>Imagen 16. Creación de la función para eliminar los datos del Local Storage.</w:t>
+      </w:r>
+    </w:p>
+    <w:p>
+      <w:pPr>
+        <w:pStyle w:val="Prrafodelista"/>
+        <w:jc w:val="center"/>
+      </w:pPr>
     </w:p>
     <w:p>
       <w:pPr>
@@ -1905,7 +3415,23 @@
         <w:jc w:val="both"/>
       </w:pPr>
       <w:r>
-        <w:t>Fusión de la rama “eliTarea” en la rama “master”:</w:t>
+        <w:t>Fusión de la rama “</w:t>
+      </w:r>
+      <w:proofErr w:type="spellStart"/>
+      <w:r>
+        <w:t>eliTarea</w:t>
+      </w:r>
+      <w:proofErr w:type="spellEnd"/>
+      <w:r>
+        <w:t>” en la rama “</w:t>
+      </w:r>
+      <w:proofErr w:type="gramStart"/>
+      <w:r>
+        <w:t>master</w:t>
+      </w:r>
+      <w:proofErr w:type="gramEnd"/>
+      <w:r>
+        <w:t>”:</w:t>
       </w:r>
     </w:p>
     <w:p>

</xml_diff>

<commit_message>
Commit 5 - Estilos
</commit_message>
<xml_diff>
--- a/Laboratorio 2 - Juan Perea.docx
+++ b/Laboratorio 2 - Juan Perea.docx
@@ -3327,16 +3327,32 @@
       <w:pPr>
         <w:pStyle w:val="Prrafodelista"/>
         <w:jc w:val="center"/>
-      </w:pPr>
-      <w:r>
+        <w:rPr>
+          <w:i/>
+          <w:iCs/>
+        </w:rPr>
+      </w:pPr>
+      <w:r>
+        <w:rPr>
+          <w:i/>
+          <w:iCs/>
+        </w:rPr>
         <w:t>Imagen 15. Creación de la rama “</w:t>
       </w:r>
       <w:proofErr w:type="spellStart"/>
       <w:r>
+        <w:rPr>
+          <w:i/>
+          <w:iCs/>
+        </w:rPr>
         <w:t>eliTarea</w:t>
       </w:r>
       <w:proofErr w:type="spellEnd"/>
       <w:r>
+        <w:rPr>
+          <w:i/>
+          <w:iCs/>
+        </w:rPr>
         <w:t>”.</w:t>
       </w:r>
     </w:p>
@@ -3394,9 +3410,106 @@
       <w:pPr>
         <w:pStyle w:val="Prrafodelista"/>
         <w:jc w:val="center"/>
-      </w:pPr>
-      <w:r>
+        <w:rPr>
+          <w:i/>
+          <w:iCs/>
+        </w:rPr>
+      </w:pPr>
+      <w:r>
+        <w:rPr>
+          <w:i/>
+          <w:iCs/>
+        </w:rPr>
         <w:t>Imagen 16. Creación de la función para eliminar los datos del Local Storage.</w:t>
+      </w:r>
+    </w:p>
+    <w:p>
+      <w:pPr>
+        <w:pStyle w:val="Prrafodelista"/>
+        <w:jc w:val="center"/>
+      </w:pPr>
+    </w:p>
+    <w:p>
+      <w:pPr>
+        <w:pStyle w:val="Prrafodelista"/>
+        <w:jc w:val="center"/>
+      </w:pPr>
+      <w:r>
+        <w:drawing>
+          <wp:inline distT="0" distB="0" distL="0" distR="0" wp14:anchorId="61EF96A6" wp14:editId="65F3DFAE">
+            <wp:extent cx="5181600" cy="1314454"/>
+            <wp:effectExtent l="0" t="0" r="0" b="0"/>
+            <wp:docPr id="383168483" name="Imagen 1"/>
+            <wp:cNvGraphicFramePr>
+              <a:graphicFrameLocks xmlns:a="http://schemas.openxmlformats.org/drawingml/2006/main" noChangeAspect="1"/>
+            </wp:cNvGraphicFramePr>
+            <a:graphic xmlns:a="http://schemas.openxmlformats.org/drawingml/2006/main">
+              <a:graphicData uri="http://schemas.openxmlformats.org/drawingml/2006/picture">
+                <pic:pic xmlns:pic="http://schemas.openxmlformats.org/drawingml/2006/picture">
+                  <pic:nvPicPr>
+                    <pic:cNvPr id="383168483" name=""/>
+                    <pic:cNvPicPr/>
+                  </pic:nvPicPr>
+                  <pic:blipFill>
+                    <a:blip r:embed="rId21"/>
+                    <a:stretch>
+                      <a:fillRect/>
+                    </a:stretch>
+                  </pic:blipFill>
+                  <pic:spPr>
+                    <a:xfrm>
+                      <a:off x="0" y="0"/>
+                      <a:ext cx="5203979" cy="1320131"/>
+                    </a:xfrm>
+                    <a:prstGeom prst="rect">
+                      <a:avLst/>
+                    </a:prstGeom>
+                  </pic:spPr>
+                </pic:pic>
+              </a:graphicData>
+            </a:graphic>
+          </wp:inline>
+        </w:drawing>
+      </w:r>
+    </w:p>
+    <w:p>
+      <w:pPr>
+        <w:pStyle w:val="Prrafodelista"/>
+        <w:jc w:val="center"/>
+        <w:rPr>
+          <w:i/>
+          <w:iCs/>
+        </w:rPr>
+      </w:pPr>
+      <w:r>
+        <w:rPr>
+          <w:i/>
+          <w:iCs/>
+        </w:rPr>
+        <w:t xml:space="preserve">Imagen 17. </w:t>
+      </w:r>
+      <w:r>
+        <w:rPr>
+          <w:i/>
+          <w:iCs/>
+        </w:rPr>
+        <w:t>Cambios guardados en la rama “</w:t>
+      </w:r>
+      <w:proofErr w:type="spellStart"/>
+      <w:r>
+        <w:rPr>
+          <w:i/>
+          <w:iCs/>
+        </w:rPr>
+        <w:t>eliTarea</w:t>
+      </w:r>
+      <w:proofErr w:type="spellEnd"/>
+      <w:r>
+        <w:rPr>
+          <w:i/>
+          <w:iCs/>
+        </w:rPr>
+        <w:t>”.</w:t>
       </w:r>
     </w:p>
     <w:p>
@@ -3413,26 +3526,255 @@
           <w:numId w:val="1"/>
         </w:numPr>
         <w:jc w:val="both"/>
-      </w:pPr>
-      <w:r>
+        <w:rPr>
+          <w:b/>
+          <w:bCs/>
+        </w:rPr>
+      </w:pPr>
+      <w:r>
+        <w:rPr>
+          <w:b/>
+          <w:bCs/>
+        </w:rPr>
         <w:t>Fusión de la rama “</w:t>
       </w:r>
       <w:proofErr w:type="spellStart"/>
       <w:r>
+        <w:rPr>
+          <w:b/>
+          <w:bCs/>
+        </w:rPr>
         <w:t>eliTarea</w:t>
       </w:r>
       <w:proofErr w:type="spellEnd"/>
       <w:r>
+        <w:rPr>
+          <w:b/>
+          <w:bCs/>
+        </w:rPr>
         <w:t>” en la rama “</w:t>
       </w:r>
       <w:proofErr w:type="gramStart"/>
       <w:r>
+        <w:rPr>
+          <w:b/>
+          <w:bCs/>
+        </w:rPr>
         <w:t>master</w:t>
       </w:r>
       <w:proofErr w:type="gramEnd"/>
       <w:r>
+        <w:rPr>
+          <w:b/>
+          <w:bCs/>
+        </w:rPr>
         <w:t>”:</w:t>
       </w:r>
+    </w:p>
+    <w:p>
+      <w:pPr>
+        <w:pStyle w:val="Prrafodelista"/>
+        <w:jc w:val="both"/>
+      </w:pPr>
+    </w:p>
+    <w:p>
+      <w:pPr>
+        <w:pStyle w:val="Prrafodelista"/>
+        <w:jc w:val="both"/>
+      </w:pPr>
+      <w:r>
+        <w:t>Se usa el comando “</w:t>
+      </w:r>
+      <w:proofErr w:type="spellStart"/>
+      <w:r>
+        <w:t>git</w:t>
+      </w:r>
+      <w:proofErr w:type="spellEnd"/>
+      <w:r>
+        <w:t xml:space="preserve"> </w:t>
+      </w:r>
+      <w:proofErr w:type="spellStart"/>
+      <w:r>
+        <w:t>checkout</w:t>
+      </w:r>
+      <w:proofErr w:type="spellEnd"/>
+      <w:r>
+        <w:t xml:space="preserve"> </w:t>
+      </w:r>
+      <w:proofErr w:type="gramStart"/>
+      <w:r>
+        <w:t>master</w:t>
+      </w:r>
+      <w:proofErr w:type="gramEnd"/>
+      <w:r>
+        <w:t>” para cambiar a la rama “master. Luego se usa el comando “</w:t>
+      </w:r>
+      <w:proofErr w:type="spellStart"/>
+      <w:r>
+        <w:t>git</w:t>
+      </w:r>
+      <w:proofErr w:type="spellEnd"/>
+      <w:r>
+        <w:t xml:space="preserve"> </w:t>
+      </w:r>
+      <w:proofErr w:type="spellStart"/>
+      <w:r>
+        <w:t>merge</w:t>
+      </w:r>
+      <w:proofErr w:type="spellEnd"/>
+      <w:r>
+        <w:t xml:space="preserve"> </w:t>
+      </w:r>
+      <w:proofErr w:type="spellStart"/>
+      <w:r>
+        <w:t>eli</w:t>
+      </w:r>
+      <w:r>
+        <w:t>Tarea</w:t>
+      </w:r>
+      <w:proofErr w:type="spellEnd"/>
+      <w:r>
+        <w:t>” para fusionar el contenido de la rama “</w:t>
+      </w:r>
+      <w:proofErr w:type="spellStart"/>
+      <w:r>
+        <w:t>eli</w:t>
+      </w:r>
+      <w:r>
+        <w:t>Tarea</w:t>
+      </w:r>
+      <w:proofErr w:type="spellEnd"/>
+      <w:r>
+        <w:t>” dentro de la rama “</w:t>
+      </w:r>
+      <w:proofErr w:type="gramStart"/>
+      <w:r>
+        <w:t>master</w:t>
+      </w:r>
+      <w:proofErr w:type="gramEnd"/>
+      <w:r>
+        <w:t xml:space="preserve">” </w:t>
+      </w:r>
+      <w:r>
+        <w:rPr>
+          <w:b/>
+          <w:bCs/>
+          <w:i/>
+          <w:iCs/>
+        </w:rPr>
+        <w:t xml:space="preserve">(Ver imagen </w:t>
+      </w:r>
+      <w:r>
+        <w:rPr>
+          <w:b/>
+          <w:bCs/>
+          <w:i/>
+          <w:iCs/>
+        </w:rPr>
+        <w:t>1</w:t>
+      </w:r>
+      <w:r>
+        <w:rPr>
+          <w:b/>
+          <w:bCs/>
+          <w:i/>
+          <w:iCs/>
+        </w:rPr>
+        <w:t>8</w:t>
+      </w:r>
+      <w:r>
+        <w:rPr>
+          <w:b/>
+          <w:bCs/>
+          <w:i/>
+          <w:iCs/>
+        </w:rPr>
+        <w:t>)</w:t>
+      </w:r>
+      <w:r>
+        <w:t>.</w:t>
+      </w:r>
+    </w:p>
+    <w:p>
+      <w:pPr>
+        <w:pStyle w:val="Prrafodelista"/>
+        <w:jc w:val="both"/>
+      </w:pPr>
+    </w:p>
+    <w:p>
+      <w:pPr>
+        <w:pStyle w:val="Prrafodelista"/>
+        <w:jc w:val="center"/>
+      </w:pPr>
+      <w:r>
+        <w:drawing>
+          <wp:inline distT="0" distB="0" distL="0" distR="0" wp14:anchorId="04EEE390" wp14:editId="440665DE">
+            <wp:extent cx="5143500" cy="1021949"/>
+            <wp:effectExtent l="0" t="0" r="0" b="6985"/>
+            <wp:docPr id="1277315357" name="Imagen 1" descr="Texto&#10;&#10;Descripción generada automáticamente"/>
+            <wp:cNvGraphicFramePr>
+              <a:graphicFrameLocks xmlns:a="http://schemas.openxmlformats.org/drawingml/2006/main" noChangeAspect="1"/>
+            </wp:cNvGraphicFramePr>
+            <a:graphic xmlns:a="http://schemas.openxmlformats.org/drawingml/2006/main">
+              <a:graphicData uri="http://schemas.openxmlformats.org/drawingml/2006/picture">
+                <pic:pic xmlns:pic="http://schemas.openxmlformats.org/drawingml/2006/picture">
+                  <pic:nvPicPr>
+                    <pic:cNvPr id="1277315357" name="Imagen 1" descr="Texto&#10;&#10;Descripción generada automáticamente"/>
+                    <pic:cNvPicPr/>
+                  </pic:nvPicPr>
+                  <pic:blipFill>
+                    <a:blip r:embed="rId22"/>
+                    <a:stretch>
+                      <a:fillRect/>
+                    </a:stretch>
+                  </pic:blipFill>
+                  <pic:spPr>
+                    <a:xfrm>
+                      <a:off x="0" y="0"/>
+                      <a:ext cx="5158316" cy="1024893"/>
+                    </a:xfrm>
+                    <a:prstGeom prst="rect">
+                      <a:avLst/>
+                    </a:prstGeom>
+                  </pic:spPr>
+                </pic:pic>
+              </a:graphicData>
+            </a:graphic>
+          </wp:inline>
+        </w:drawing>
+      </w:r>
+    </w:p>
+    <w:p>
+      <w:pPr>
+        <w:pStyle w:val="Prrafodelista"/>
+        <w:jc w:val="center"/>
+      </w:pPr>
+      <w:r>
+        <w:lastRenderedPageBreak/>
+        <w:t>Imagen 18. Fusión de la rama “</w:t>
+      </w:r>
+      <w:proofErr w:type="spellStart"/>
+      <w:r>
+        <w:t>eliTarea</w:t>
+      </w:r>
+      <w:proofErr w:type="spellEnd"/>
+      <w:r>
+        <w:t>” dentro de la rama “</w:t>
+      </w:r>
+      <w:proofErr w:type="gramStart"/>
+      <w:r>
+        <w:t>master</w:t>
+      </w:r>
+      <w:proofErr w:type="gramEnd"/>
+      <w:r>
+        <w:t>”.</w:t>
+      </w:r>
+    </w:p>
+    <w:p>
+      <w:pPr>
+        <w:pStyle w:val="Prrafodelista"/>
+        <w:jc w:val="center"/>
+      </w:pPr>
     </w:p>
     <w:p>
       <w:pPr>
@@ -3442,10 +3784,336 @@
           <w:numId w:val="1"/>
         </w:numPr>
         <w:jc w:val="both"/>
-      </w:pPr>
-      <w:r>
+        <w:rPr>
+          <w:b/>
+          <w:bCs/>
+        </w:rPr>
+      </w:pPr>
+      <w:r>
+        <w:rPr>
+          <w:b/>
+          <w:bCs/>
+        </w:rPr>
         <w:t>Creación de un repositorio público en GitHub:</w:t>
       </w:r>
+    </w:p>
+    <w:p>
+      <w:pPr>
+        <w:pStyle w:val="Prrafodelista"/>
+        <w:jc w:val="both"/>
+      </w:pPr>
+    </w:p>
+    <w:p>
+      <w:pPr>
+        <w:pStyle w:val="Prrafodelista"/>
+        <w:jc w:val="both"/>
+      </w:pPr>
+      <w:r>
+        <w:t xml:space="preserve">Se </w:t>
+      </w:r>
+      <w:r>
+        <w:t xml:space="preserve">crea un nuevo repositorio en la página de </w:t>
+      </w:r>
+      <w:r>
+        <w:t>github.com.</w:t>
+      </w:r>
+      <w:r>
+        <w:t xml:space="preserve"> Para esto, luego de crear una cuenta, se da </w:t>
+      </w:r>
+      <w:proofErr w:type="spellStart"/>
+      <w:proofErr w:type="gramStart"/>
+      <w:r>
+        <w:t>click</w:t>
+      </w:r>
+      <w:proofErr w:type="spellEnd"/>
+      <w:proofErr w:type="gramEnd"/>
+      <w:r>
+        <w:t xml:space="preserve"> en el botón “New” </w:t>
+      </w:r>
+      <w:r>
+        <w:rPr>
+          <w:b/>
+          <w:bCs/>
+          <w:i/>
+          <w:iCs/>
+        </w:rPr>
+        <w:t>(Ver Imagen 19)</w:t>
+      </w:r>
+      <w:r>
+        <w:t xml:space="preserve">. Luego </w:t>
+      </w:r>
+      <w:r>
+        <w:t xml:space="preserve">en la nueva página que aparece, se llenan los datos del repositorio, como el nombre (Laboratorio 2 – Juan Perea), la descripción y </w:t>
+      </w:r>
+      <w:r>
+        <w:t xml:space="preserve">la disposición del repositorio (Público) </w:t>
+      </w:r>
+      <w:r>
+        <w:rPr>
+          <w:b/>
+          <w:bCs/>
+          <w:i/>
+          <w:iCs/>
+        </w:rPr>
+        <w:t>(Ver imagen 20)</w:t>
+      </w:r>
+      <w:r>
+        <w:t>.</w:t>
+      </w:r>
+    </w:p>
+    <w:p>
+      <w:pPr>
+        <w:pStyle w:val="Prrafodelista"/>
+        <w:jc w:val="both"/>
+      </w:pPr>
+    </w:p>
+    <w:p>
+      <w:pPr>
+        <w:pStyle w:val="Prrafodelista"/>
+        <w:jc w:val="center"/>
+      </w:pPr>
+      <w:r>
+        <w:drawing>
+          <wp:inline distT="0" distB="0" distL="0" distR="0" wp14:anchorId="6EAC5515" wp14:editId="781F31D8">
+            <wp:extent cx="2506980" cy="1175304"/>
+            <wp:effectExtent l="0" t="0" r="7620" b="6350"/>
+            <wp:docPr id="112545896" name="Imagen 1"/>
+            <wp:cNvGraphicFramePr>
+              <a:graphicFrameLocks xmlns:a="http://schemas.openxmlformats.org/drawingml/2006/main" noChangeAspect="1"/>
+            </wp:cNvGraphicFramePr>
+            <a:graphic xmlns:a="http://schemas.openxmlformats.org/drawingml/2006/main">
+              <a:graphicData uri="http://schemas.openxmlformats.org/drawingml/2006/picture">
+                <pic:pic xmlns:pic="http://schemas.openxmlformats.org/drawingml/2006/picture">
+                  <pic:nvPicPr>
+                    <pic:cNvPr id="112545896" name=""/>
+                    <pic:cNvPicPr/>
+                  </pic:nvPicPr>
+                  <pic:blipFill>
+                    <a:blip r:embed="rId23"/>
+                    <a:stretch>
+                      <a:fillRect/>
+                    </a:stretch>
+                  </pic:blipFill>
+                  <pic:spPr>
+                    <a:xfrm>
+                      <a:off x="0" y="0"/>
+                      <a:ext cx="2517704" cy="1180331"/>
+                    </a:xfrm>
+                    <a:prstGeom prst="rect">
+                      <a:avLst/>
+                    </a:prstGeom>
+                  </pic:spPr>
+                </pic:pic>
+              </a:graphicData>
+            </a:graphic>
+          </wp:inline>
+        </w:drawing>
+      </w:r>
+    </w:p>
+    <w:p>
+      <w:pPr>
+        <w:pStyle w:val="Prrafodelista"/>
+        <w:jc w:val="center"/>
+        <w:rPr>
+          <w:i/>
+          <w:iCs/>
+        </w:rPr>
+      </w:pPr>
+      <w:r>
+        <w:rPr>
+          <w:i/>
+          <w:iCs/>
+        </w:rPr>
+        <w:t>Imagen 19. Botón “New” de GitHub para crear un nuevo repositorio.</w:t>
+      </w:r>
+    </w:p>
+    <w:p>
+      <w:pPr>
+        <w:pStyle w:val="Prrafodelista"/>
+        <w:jc w:val="center"/>
+      </w:pPr>
+    </w:p>
+    <w:p>
+      <w:pPr>
+        <w:pStyle w:val="Prrafodelista"/>
+        <w:jc w:val="center"/>
+      </w:pPr>
+      <w:r>
+        <w:drawing>
+          <wp:inline distT="0" distB="0" distL="0" distR="0" wp14:anchorId="3D6B0F54" wp14:editId="02AC7C3D">
+            <wp:extent cx="4541520" cy="4090348"/>
+            <wp:effectExtent l="0" t="0" r="0" b="5715"/>
+            <wp:docPr id="668925112" name="Imagen 1" descr="Interfaz de usuario gráfica, Texto, Aplicación&#10;&#10;Descripción generada automáticamente"/>
+            <wp:cNvGraphicFramePr>
+              <a:graphicFrameLocks xmlns:a="http://schemas.openxmlformats.org/drawingml/2006/main" noChangeAspect="1"/>
+            </wp:cNvGraphicFramePr>
+            <a:graphic xmlns:a="http://schemas.openxmlformats.org/drawingml/2006/main">
+              <a:graphicData uri="http://schemas.openxmlformats.org/drawingml/2006/picture">
+                <pic:pic xmlns:pic="http://schemas.openxmlformats.org/drawingml/2006/picture">
+                  <pic:nvPicPr>
+                    <pic:cNvPr id="668925112" name="Imagen 1" descr="Interfaz de usuario gráfica, Texto, Aplicación&#10;&#10;Descripción generada automáticamente"/>
+                    <pic:cNvPicPr/>
+                  </pic:nvPicPr>
+                  <pic:blipFill>
+                    <a:blip r:embed="rId24"/>
+                    <a:stretch>
+                      <a:fillRect/>
+                    </a:stretch>
+                  </pic:blipFill>
+                  <pic:spPr>
+                    <a:xfrm>
+                      <a:off x="0" y="0"/>
+                      <a:ext cx="4543796" cy="4092398"/>
+                    </a:xfrm>
+                    <a:prstGeom prst="rect">
+                      <a:avLst/>
+                    </a:prstGeom>
+                  </pic:spPr>
+                </pic:pic>
+              </a:graphicData>
+            </a:graphic>
+          </wp:inline>
+        </w:drawing>
+      </w:r>
+    </w:p>
+    <w:p>
+      <w:pPr>
+        <w:pStyle w:val="Prrafodelista"/>
+        <w:jc w:val="center"/>
+        <w:rPr>
+          <w:i/>
+          <w:iCs/>
+        </w:rPr>
+      </w:pPr>
+      <w:r>
+        <w:rPr>
+          <w:i/>
+          <w:iCs/>
+        </w:rPr>
+        <w:t>Imagen 20. Formulario para crear un nuevo repositorio.</w:t>
+      </w:r>
+    </w:p>
+    <w:p>
+      <w:pPr>
+        <w:pStyle w:val="Prrafodelista"/>
+      </w:pPr>
+    </w:p>
+    <w:p>
+      <w:pPr>
+        <w:pStyle w:val="Prrafodelista"/>
+        <w:jc w:val="both"/>
+      </w:pPr>
+      <w:r>
+        <w:t xml:space="preserve">Luego se da </w:t>
+      </w:r>
+      <w:proofErr w:type="spellStart"/>
+      <w:proofErr w:type="gramStart"/>
+      <w:r>
+        <w:t>click</w:t>
+      </w:r>
+      <w:proofErr w:type="spellEnd"/>
+      <w:proofErr w:type="gramEnd"/>
+      <w:r>
+        <w:t xml:space="preserve"> en el botón “</w:t>
+      </w:r>
+      <w:proofErr w:type="spellStart"/>
+      <w:r>
+        <w:t>Create</w:t>
+      </w:r>
+      <w:proofErr w:type="spellEnd"/>
+      <w:r>
+        <w:t xml:space="preserve"> </w:t>
+      </w:r>
+      <w:proofErr w:type="spellStart"/>
+      <w:r>
+        <w:t>Repository</w:t>
+      </w:r>
+      <w:proofErr w:type="spellEnd"/>
+      <w:r>
+        <w:t>” para finalizar su creación</w:t>
+      </w:r>
+      <w:r>
+        <w:t xml:space="preserve">. A </w:t>
+      </w:r>
+      <w:proofErr w:type="gramStart"/>
+      <w:r>
+        <w:t>continuación</w:t>
+      </w:r>
+      <w:proofErr w:type="gramEnd"/>
+      <w:r>
+        <w:t xml:space="preserve"> se presenta la página principal del repositorio creado (Ver Imagen 21).</w:t>
+      </w:r>
+    </w:p>
+    <w:p>
+      <w:pPr>
+        <w:pStyle w:val="Prrafodelista"/>
+      </w:pPr>
+    </w:p>
+    <w:p>
+      <w:pPr>
+        <w:pStyle w:val="Prrafodelista"/>
+        <w:jc w:val="center"/>
+      </w:pPr>
+      <w:r>
+        <w:drawing>
+          <wp:inline distT="0" distB="0" distL="0" distR="0" wp14:anchorId="70EA34FF" wp14:editId="1E599A23">
+            <wp:extent cx="5029200" cy="1566006"/>
+            <wp:effectExtent l="0" t="0" r="0" b="0"/>
+            <wp:docPr id="1473503564" name="Imagen 1" descr="Interfaz de usuario gráfica, Texto, Aplicación&#10;&#10;Descripción generada automáticamente"/>
+            <wp:cNvGraphicFramePr>
+              <a:graphicFrameLocks xmlns:a="http://schemas.openxmlformats.org/drawingml/2006/main" noChangeAspect="1"/>
+            </wp:cNvGraphicFramePr>
+            <a:graphic xmlns:a="http://schemas.openxmlformats.org/drawingml/2006/main">
+              <a:graphicData uri="http://schemas.openxmlformats.org/drawingml/2006/picture">
+                <pic:pic xmlns:pic="http://schemas.openxmlformats.org/drawingml/2006/picture">
+                  <pic:nvPicPr>
+                    <pic:cNvPr id="1473503564" name="Imagen 1" descr="Interfaz de usuario gráfica, Texto, Aplicación&#10;&#10;Descripción generada automáticamente"/>
+                    <pic:cNvPicPr/>
+                  </pic:nvPicPr>
+                  <pic:blipFill>
+                    <a:blip r:embed="rId25"/>
+                    <a:stretch>
+                      <a:fillRect/>
+                    </a:stretch>
+                  </pic:blipFill>
+                  <pic:spPr>
+                    <a:xfrm>
+                      <a:off x="0" y="0"/>
+                      <a:ext cx="5038363" cy="1568859"/>
+                    </a:xfrm>
+                    <a:prstGeom prst="rect">
+                      <a:avLst/>
+                    </a:prstGeom>
+                  </pic:spPr>
+                </pic:pic>
+              </a:graphicData>
+            </a:graphic>
+          </wp:inline>
+        </w:drawing>
+      </w:r>
+    </w:p>
+    <w:p>
+      <w:pPr>
+        <w:pStyle w:val="Prrafodelista"/>
+        <w:jc w:val="center"/>
+        <w:rPr>
+          <w:i/>
+          <w:iCs/>
+        </w:rPr>
+      </w:pPr>
+      <w:r>
+        <w:rPr>
+          <w:i/>
+          <w:iCs/>
+        </w:rPr>
+        <w:t>Imagen 21. Repositorio creado.</w:t>
+      </w:r>
+    </w:p>
+    <w:p>
+      <w:pPr>
+        <w:pStyle w:val="Prrafodelista"/>
+        <w:jc w:val="both"/>
+      </w:pPr>
     </w:p>
     <w:p>
       <w:pPr>
@@ -3459,6 +4127,18 @@
       <w:r>
         <w:t>Copia del proyecto al repositorio:</w:t>
       </w:r>
+    </w:p>
+    <w:p>
+      <w:pPr>
+        <w:pStyle w:val="Prrafodelista"/>
+        <w:jc w:val="both"/>
+      </w:pPr>
+    </w:p>
+    <w:p>
+      <w:pPr>
+        <w:pStyle w:val="Prrafodelista"/>
+        <w:jc w:val="both"/>
+      </w:pPr>
     </w:p>
     <w:p>
       <w:pPr>

</xml_diff>

<commit_message>
Commit 6 - Informe
</commit_message>
<xml_diff>
--- a/Laboratorio 2 - Juan Perea.docx
+++ b/Laboratorio 2 - Juan Perea.docx
@@ -3662,7 +3662,25 @@
           <w:i/>
           <w:iCs/>
         </w:rPr>
-        <w:t xml:space="preserve">(Ver imagen </w:t>
+        <w:t xml:space="preserve">(Ver </w:t>
+      </w:r>
+      <w:r>
+        <w:rPr>
+          <w:b/>
+          <w:bCs/>
+          <w:i/>
+          <w:iCs/>
+        </w:rPr>
+        <w:t>I</w:t>
+      </w:r>
+      <w:r>
+        <w:rPr>
+          <w:b/>
+          <w:bCs/>
+          <w:i/>
+          <w:iCs/>
+        </w:rPr>
+        <w:t xml:space="preserve">magen </w:t>
       </w:r>
       <w:r>
         <w:rPr>
@@ -3855,7 +3873,25 @@
           <w:i/>
           <w:iCs/>
         </w:rPr>
-        <w:t>(Ver imagen 20)</w:t>
+        <w:t xml:space="preserve">(Ver </w:t>
+      </w:r>
+      <w:r>
+        <w:rPr>
+          <w:b/>
+          <w:bCs/>
+          <w:i/>
+          <w:iCs/>
+        </w:rPr>
+        <w:t>I</w:t>
+      </w:r>
+      <w:r>
+        <w:rPr>
+          <w:b/>
+          <w:bCs/>
+          <w:i/>
+          <w:iCs/>
+        </w:rPr>
+        <w:t>magen 20)</w:t>
       </w:r>
       <w:r>
         <w:t>.</w:t>
@@ -4139,15 +4175,498 @@
         <w:pStyle w:val="Prrafodelista"/>
         <w:jc w:val="both"/>
       </w:pPr>
+      <w:r>
+        <w:t>Para finalizar con el laboratorio, se crea una hoja Estilos.css para darle un poco de color al formulario creado y se hacen algunas modificaciones al archivo .</w:t>
+      </w:r>
+      <w:proofErr w:type="spellStart"/>
+      <w:r>
+        <w:t>html</w:t>
+      </w:r>
+      <w:proofErr w:type="spellEnd"/>
+      <w:r>
+        <w:t>. Estos cambios son guardados en la rama master usando “</w:t>
+      </w:r>
+      <w:proofErr w:type="spellStart"/>
+      <w:r>
+        <w:t>git</w:t>
+      </w:r>
+      <w:proofErr w:type="spellEnd"/>
+      <w:r>
+        <w:t xml:space="preserve"> </w:t>
+      </w:r>
+      <w:proofErr w:type="spellStart"/>
+      <w:proofErr w:type="gramStart"/>
+      <w:r>
+        <w:t>add</w:t>
+      </w:r>
+      <w:proofErr w:type="spellEnd"/>
+      <w:r>
+        <w:t xml:space="preserve"> .</w:t>
+      </w:r>
+      <w:proofErr w:type="gramEnd"/>
+      <w:r>
+        <w:t xml:space="preserve">” y luego haciendo el </w:t>
+      </w:r>
+      <w:proofErr w:type="spellStart"/>
+      <w:r>
+        <w:t>Commit</w:t>
+      </w:r>
+      <w:proofErr w:type="spellEnd"/>
+      <w:r>
+        <w:t xml:space="preserve"> con “</w:t>
+      </w:r>
+      <w:proofErr w:type="spellStart"/>
+      <w:r>
+        <w:t>git</w:t>
+      </w:r>
+      <w:proofErr w:type="spellEnd"/>
+      <w:r>
+        <w:t xml:space="preserve"> </w:t>
+      </w:r>
+      <w:proofErr w:type="spellStart"/>
+      <w:r>
+        <w:t>commit</w:t>
+      </w:r>
+      <w:proofErr w:type="spellEnd"/>
+      <w:r>
+        <w:t xml:space="preserve"> -m “</w:t>
+      </w:r>
+      <w:proofErr w:type="spellStart"/>
+      <w:r>
+        <w:t>Commit</w:t>
+      </w:r>
+      <w:proofErr w:type="spellEnd"/>
+      <w:r>
+        <w:t xml:space="preserve"> 5 – Estilos” </w:t>
+      </w:r>
+      <w:r>
+        <w:rPr>
+          <w:b/>
+          <w:bCs/>
+          <w:i/>
+          <w:iCs/>
+        </w:rPr>
+        <w:t>(Ver Imagen 22)</w:t>
+      </w:r>
+      <w:r>
+        <w:t>.</w:t>
+      </w:r>
+    </w:p>
+    <w:p>
+      <w:pPr>
+        <w:pStyle w:val="Prrafodelista"/>
+        <w:jc w:val="both"/>
+      </w:pPr>
+    </w:p>
+    <w:p>
+      <w:pPr>
+        <w:pStyle w:val="Prrafodelista"/>
+        <w:jc w:val="both"/>
+      </w:pPr>
+      <w:r>
+        <w:drawing>
+          <wp:inline distT="0" distB="0" distL="0" distR="0" wp14:anchorId="23470FB5" wp14:editId="28393712">
+            <wp:extent cx="5234940" cy="1743795"/>
+            <wp:effectExtent l="0" t="0" r="3810" b="8890"/>
+            <wp:docPr id="1876205726" name="Imagen 1"/>
+            <wp:cNvGraphicFramePr>
+              <a:graphicFrameLocks xmlns:a="http://schemas.openxmlformats.org/drawingml/2006/main" noChangeAspect="1"/>
+            </wp:cNvGraphicFramePr>
+            <a:graphic xmlns:a="http://schemas.openxmlformats.org/drawingml/2006/main">
+              <a:graphicData uri="http://schemas.openxmlformats.org/drawingml/2006/picture">
+                <pic:pic xmlns:pic="http://schemas.openxmlformats.org/drawingml/2006/picture">
+                  <pic:nvPicPr>
+                    <pic:cNvPr id="1876205726" name=""/>
+                    <pic:cNvPicPr/>
+                  </pic:nvPicPr>
+                  <pic:blipFill>
+                    <a:blip r:embed="rId26"/>
+                    <a:stretch>
+                      <a:fillRect/>
+                    </a:stretch>
+                  </pic:blipFill>
+                  <pic:spPr>
+                    <a:xfrm>
+                      <a:off x="0" y="0"/>
+                      <a:ext cx="5237474" cy="1744639"/>
+                    </a:xfrm>
+                    <a:prstGeom prst="rect">
+                      <a:avLst/>
+                    </a:prstGeom>
+                  </pic:spPr>
+                </pic:pic>
+              </a:graphicData>
+            </a:graphic>
+          </wp:inline>
+        </w:drawing>
+      </w:r>
+    </w:p>
+    <w:p>
+      <w:pPr>
+        <w:pStyle w:val="Prrafodelista"/>
+        <w:jc w:val="center"/>
+        <w:rPr>
+          <w:i/>
+          <w:iCs/>
+        </w:rPr>
+      </w:pPr>
+      <w:r>
+        <w:rPr>
+          <w:i/>
+          <w:iCs/>
+        </w:rPr>
+        <w:t>Imagen 22. Cambio guardado de los estilos en la rama “</w:t>
+      </w:r>
+      <w:proofErr w:type="gramStart"/>
+      <w:r>
+        <w:rPr>
+          <w:i/>
+          <w:iCs/>
+        </w:rPr>
+        <w:t>master</w:t>
+      </w:r>
+      <w:proofErr w:type="gramEnd"/>
+      <w:r>
+        <w:rPr>
+          <w:i/>
+          <w:iCs/>
+        </w:rPr>
+        <w:t>.</w:t>
+      </w:r>
+    </w:p>
+    <w:p>
+      <w:pPr>
+        <w:pStyle w:val="Prrafodelista"/>
+        <w:jc w:val="both"/>
+      </w:pPr>
+    </w:p>
+    <w:p>
+      <w:pPr>
+        <w:pStyle w:val="Prrafodelista"/>
+        <w:jc w:val="both"/>
+      </w:pPr>
+      <w:r>
+        <w:t xml:space="preserve">Ahora. Para </w:t>
+      </w:r>
+      <w:r>
+        <w:t>asociar</w:t>
+      </w:r>
+      <w:r>
+        <w:t xml:space="preserve"> el repositorio local </w:t>
+      </w:r>
+      <w:r>
+        <w:t>con</w:t>
+      </w:r>
+      <w:r>
+        <w:t xml:space="preserve"> el remoto de GitHub, se usa el comando</w:t>
+      </w:r>
+      <w:r>
+        <w:t xml:space="preserve"> “</w:t>
+      </w:r>
+      <w:proofErr w:type="spellStart"/>
+      <w:r>
+        <w:t>git</w:t>
+      </w:r>
+      <w:proofErr w:type="spellEnd"/>
+      <w:r>
+        <w:t xml:space="preserve"> remote </w:t>
+      </w:r>
+      <w:proofErr w:type="spellStart"/>
+      <w:r>
+        <w:t>add</w:t>
+      </w:r>
+      <w:proofErr w:type="spellEnd"/>
+      <w:r>
+        <w:t xml:space="preserve"> </w:t>
+      </w:r>
+      <w:proofErr w:type="spellStart"/>
+      <w:r>
+        <w:t>origin</w:t>
+      </w:r>
+      <w:proofErr w:type="spellEnd"/>
+      <w:r>
+        <w:t xml:space="preserve"> </w:t>
+      </w:r>
+      <w:hyperlink r:id="rId27" w:history="1">
+        <w:r>
+          <w:rPr>
+            <w:rStyle w:val="Hipervnculo"/>
+          </w:rPr>
+          <w:t>https://github.com/Juanmaperea/Laboratorio-2---Juan-</w:t>
+        </w:r>
+        <w:proofErr w:type="spellStart"/>
+        <w:r>
+          <w:rPr>
+            <w:rStyle w:val="Hipervnculo"/>
+          </w:rPr>
+          <w:t>Perea.git</w:t>
+        </w:r>
+        <w:proofErr w:type="spellEnd"/>
+      </w:hyperlink>
+      <w:r>
+        <w:t>”, donde</w:t>
+      </w:r>
+      <w:r>
+        <w:t xml:space="preserve"> la URL que se agrega es la del repositorio creado anteriormente en GitHub.</w:t>
+      </w:r>
+      <w:r>
+        <w:t xml:space="preserve"> Finalmente, se llevan los cambios al repositorio remoto usando el comando “</w:t>
+      </w:r>
+      <w:proofErr w:type="spellStart"/>
+      <w:r>
+        <w:t>git</w:t>
+      </w:r>
+      <w:proofErr w:type="spellEnd"/>
+      <w:r>
+        <w:t xml:space="preserve"> </w:t>
+      </w:r>
+      <w:proofErr w:type="spellStart"/>
+      <w:r>
+        <w:t>push</w:t>
+      </w:r>
+      <w:proofErr w:type="spellEnd"/>
+      <w:r>
+        <w:t xml:space="preserve"> </w:t>
+      </w:r>
+      <w:r>
+        <w:t>–</w:t>
+      </w:r>
+      <w:proofErr w:type="spellStart"/>
+      <w:r>
+        <w:t>all</w:t>
+      </w:r>
+      <w:proofErr w:type="spellEnd"/>
+      <w:r>
+        <w:t xml:space="preserve">” </w:t>
+      </w:r>
+      <w:r>
+        <w:rPr>
+          <w:b/>
+          <w:bCs/>
+          <w:i/>
+          <w:iCs/>
+        </w:rPr>
+        <w:t>(Ver Imagen 23)</w:t>
+      </w:r>
+      <w:r>
+        <w:t>.</w:t>
+      </w:r>
+    </w:p>
+    <w:p>
+      <w:pPr>
+        <w:pStyle w:val="Prrafodelista"/>
+        <w:jc w:val="both"/>
+      </w:pPr>
+    </w:p>
+    <w:p>
+      <w:pPr>
+        <w:pStyle w:val="Prrafodelista"/>
+        <w:jc w:val="center"/>
+      </w:pPr>
+      <w:r>
+        <w:lastRenderedPageBreak/>
+        <w:drawing>
+          <wp:inline distT="0" distB="0" distL="0" distR="0" wp14:anchorId="30D0C6E4" wp14:editId="04BFA0CB">
+            <wp:extent cx="5189220" cy="1341636"/>
+            <wp:effectExtent l="0" t="0" r="0" b="0"/>
+            <wp:docPr id="1920794554" name="Imagen 1" descr="Texto&#10;&#10;Descripción generada automáticamente"/>
+            <wp:cNvGraphicFramePr>
+              <a:graphicFrameLocks xmlns:a="http://schemas.openxmlformats.org/drawingml/2006/main" noChangeAspect="1"/>
+            </wp:cNvGraphicFramePr>
+            <a:graphic xmlns:a="http://schemas.openxmlformats.org/drawingml/2006/main">
+              <a:graphicData uri="http://schemas.openxmlformats.org/drawingml/2006/picture">
+                <pic:pic xmlns:pic="http://schemas.openxmlformats.org/drawingml/2006/picture">
+                  <pic:nvPicPr>
+                    <pic:cNvPr id="1920794554" name="Imagen 1" descr="Texto&#10;&#10;Descripción generada automáticamente"/>
+                    <pic:cNvPicPr/>
+                  </pic:nvPicPr>
+                  <pic:blipFill>
+                    <a:blip r:embed="rId28"/>
+                    <a:stretch>
+                      <a:fillRect/>
+                    </a:stretch>
+                  </pic:blipFill>
+                  <pic:spPr>
+                    <a:xfrm>
+                      <a:off x="0" y="0"/>
+                      <a:ext cx="5226412" cy="1351252"/>
+                    </a:xfrm>
+                    <a:prstGeom prst="rect">
+                      <a:avLst/>
+                    </a:prstGeom>
+                  </pic:spPr>
+                </pic:pic>
+              </a:graphicData>
+            </a:graphic>
+          </wp:inline>
+        </w:drawing>
+      </w:r>
+    </w:p>
+    <w:p>
+      <w:pPr>
+        <w:pStyle w:val="Prrafodelista"/>
+        <w:jc w:val="center"/>
+        <w:rPr>
+          <w:i/>
+          <w:iCs/>
+        </w:rPr>
+      </w:pPr>
+      <w:r>
+        <w:rPr>
+          <w:i/>
+          <w:iCs/>
+        </w:rPr>
+        <w:t>Imagen 24. Copia</w:t>
+      </w:r>
+      <w:r>
+        <w:rPr>
+          <w:i/>
+          <w:iCs/>
+        </w:rPr>
+        <w:t xml:space="preserve"> del repositorio local en el remoto.</w:t>
+      </w:r>
+    </w:p>
+    <w:p>
+      <w:pPr>
+        <w:pStyle w:val="Prrafodelista"/>
+        <w:jc w:val="both"/>
+      </w:pPr>
+    </w:p>
+    <w:p>
+      <w:pPr>
+        <w:pStyle w:val="Prrafodelista"/>
+        <w:jc w:val="both"/>
+      </w:pPr>
+      <w:r>
+        <w:t>Lo anterior se puede corroborar entrando en el repositorio remoto desde el navegador</w:t>
+      </w:r>
+      <w:r>
+        <w:t xml:space="preserve">, donde se podrán encontrar todos los documentos creados </w:t>
+      </w:r>
+      <w:r>
+        <w:rPr>
+          <w:b/>
+          <w:bCs/>
+          <w:i/>
+          <w:iCs/>
+        </w:rPr>
+        <w:t>(Ver Imagen 25)</w:t>
+      </w:r>
+      <w:r>
+        <w:t>.</w:t>
+      </w:r>
+    </w:p>
+    <w:p>
+      <w:pPr>
+        <w:pStyle w:val="Prrafodelista"/>
+      </w:pPr>
+    </w:p>
+    <w:p>
+      <w:pPr>
+        <w:pStyle w:val="Prrafodelista"/>
+        <w:jc w:val="center"/>
+      </w:pPr>
+      <w:r>
+        <w:drawing>
+          <wp:inline distT="0" distB="0" distL="0" distR="0" wp14:anchorId="6889C65C" wp14:editId="47649BCA">
+            <wp:extent cx="5212080" cy="3745998"/>
+            <wp:effectExtent l="0" t="0" r="7620" b="6985"/>
+            <wp:docPr id="118540879" name="Imagen 1"/>
+            <wp:cNvGraphicFramePr>
+              <a:graphicFrameLocks xmlns:a="http://schemas.openxmlformats.org/drawingml/2006/main" noChangeAspect="1"/>
+            </wp:cNvGraphicFramePr>
+            <a:graphic xmlns:a="http://schemas.openxmlformats.org/drawingml/2006/main">
+              <a:graphicData uri="http://schemas.openxmlformats.org/drawingml/2006/picture">
+                <pic:pic xmlns:pic="http://schemas.openxmlformats.org/drawingml/2006/picture">
+                  <pic:nvPicPr>
+                    <pic:cNvPr id="118540879" name=""/>
+                    <pic:cNvPicPr/>
+                  </pic:nvPicPr>
+                  <pic:blipFill>
+                    <a:blip r:embed="rId29"/>
+                    <a:stretch>
+                      <a:fillRect/>
+                    </a:stretch>
+                  </pic:blipFill>
+                  <pic:spPr>
+                    <a:xfrm>
+                      <a:off x="0" y="0"/>
+                      <a:ext cx="5219556" cy="3751371"/>
+                    </a:xfrm>
+                    <a:prstGeom prst="rect">
+                      <a:avLst/>
+                    </a:prstGeom>
+                  </pic:spPr>
+                </pic:pic>
+              </a:graphicData>
+            </a:graphic>
+          </wp:inline>
+        </w:drawing>
+      </w:r>
+    </w:p>
+    <w:p>
+      <w:pPr>
+        <w:pStyle w:val="Prrafodelista"/>
+        <w:jc w:val="center"/>
+        <w:rPr>
+          <w:i/>
+          <w:iCs/>
+        </w:rPr>
+      </w:pPr>
+      <w:r>
+        <w:rPr>
+          <w:i/>
+          <w:iCs/>
+        </w:rPr>
+        <w:t>Imagen 25. Repositorio remoto en GitHub.</w:t>
+      </w:r>
+    </w:p>
+    <w:p>
+      <w:pPr>
+        <w:pStyle w:val="Prrafodelista"/>
+        <w:jc w:val="center"/>
+        <w:rPr>
+          <w:i/>
+          <w:iCs/>
+        </w:rPr>
+      </w:pPr>
     </w:p>
     <w:p>
       <w:pPr>
         <w:ind w:left="360"/>
-        <w:jc w:val="both"/>
-      </w:pPr>
-      <w:r>
+        <w:jc w:val="center"/>
+        <w:rPr>
+          <w:b/>
+          <w:bCs/>
+        </w:rPr>
+      </w:pPr>
+      <w:r>
+        <w:rPr>
+          <w:b/>
+          <w:bCs/>
+        </w:rPr>
         <w:t>URL del repositorio de GitHub donde se encuentra el laboratorio:</w:t>
       </w:r>
+    </w:p>
+    <w:p>
+      <w:pPr>
+        <w:ind w:left="360"/>
+        <w:jc w:val="center"/>
+      </w:pPr>
+      <w:hyperlink r:id="rId30" w:history="1">
+        <w:r>
+          <w:rPr>
+            <w:rStyle w:val="Hipervnculo"/>
+          </w:rPr>
+          <w:t>https://github.com/Juanmaperea/Laboratorio-2---Juan-Perea.git</w:t>
+        </w:r>
+      </w:hyperlink>
+    </w:p>
+    <w:p>
+      <w:pPr>
+        <w:ind w:left="360"/>
+        <w:jc w:val="both"/>
+      </w:pPr>
     </w:p>
     <w:sectPr>
       <w:pgSz w:w="12240" w:h="15840"/>
@@ -5175,6 +5694,29 @@
       <w:spacing w:val="5"/>
     </w:rPr>
   </w:style>
+  <w:style w:type="character" w:styleId="Hipervnculo">
+    <w:name w:val="Hyperlink"/>
+    <w:basedOn w:val="Fuentedeprrafopredeter"/>
+    <w:uiPriority w:val="99"/>
+    <w:unhideWhenUsed/>
+    <w:rsid w:val="008F1490"/>
+    <w:rPr>
+      <w:color w:val="467886" w:themeColor="hyperlink"/>
+      <w:u w:val="single"/>
+    </w:rPr>
+  </w:style>
+  <w:style w:type="character" w:styleId="Mencinsinresolver">
+    <w:name w:val="Unresolved Mention"/>
+    <w:basedOn w:val="Fuentedeprrafopredeter"/>
+    <w:uiPriority w:val="99"/>
+    <w:semiHidden/>
+    <w:unhideWhenUsed/>
+    <w:rsid w:val="008F1490"/>
+    <w:rPr>
+      <w:color w:val="605E5C"/>
+      <w:shd w:val="clear" w:color="auto" w:fill="E1DFDD"/>
+    </w:rPr>
+  </w:style>
 </w:styles>
 </file>
 

</xml_diff>